<commit_message>
Specs updated + Numerical recipes ebook
</commit_message>
<xml_diff>
--- a/Specification_Composant4.docx
+++ b/Specification_Composant4.docx
@@ -1,16 +1,11 @@
 
 <file path=word/document.xml><?xml version="1.0" encoding="utf-8"?>
-<w:document xmlns:wpc="http://schemas.microsoft.com/office/word/2010/wordprocessingCanvas" xmlns:mo="http://schemas.microsoft.com/office/mac/office/2008/main" xmlns:mc="http://schemas.openxmlformats.org/markup-compatibility/2006" xmlns:mv="urn:schemas-microsoft-com:mac:vml" xmlns:o="urn:schemas-microsoft-com:office:office" xmlns:r="http://schemas.openxmlformats.org/officeDocument/2006/relationships" xmlns:m="http://schemas.openxmlformats.org/officeDocument/2006/math" xmlns:v="urn:schemas-microsoft-com:vml" xmlns:wp14="http://schemas.microsoft.com/office/word/2010/wordprocessingDrawing" xmlns:wp="http://schemas.openxmlformats.org/drawingml/2006/wordprocessingDrawing" xmlns:w10="urn:schemas-microsoft-com:office:word" xmlns:w="http://schemas.openxmlformats.org/wordprocessingml/2006/main" xmlns:w14="http://schemas.microsoft.com/office/word/2010/wordml" xmlns:wpg="http://schemas.microsoft.com/office/word/2010/wordprocessingGroup" xmlns:wpi="http://schemas.microsoft.com/office/word/2010/wordprocessingInk" xmlns:wne="http://schemas.microsoft.com/office/word/2006/wordml" xmlns:wps="http://schemas.microsoft.com/office/word/2010/wordprocessingShape" mc:Ignorable="w14 wp14">
+<w:document xmlns:wpc="http://schemas.microsoft.com/office/word/2010/wordprocessingCanvas" xmlns:mc="http://schemas.openxmlformats.org/markup-compatibility/2006" xmlns:o="urn:schemas-microsoft-com:office:office" xmlns:r="http://schemas.openxmlformats.org/officeDocument/2006/relationships" xmlns:m="http://schemas.openxmlformats.org/officeDocument/2006/math" xmlns:v="urn:schemas-microsoft-com:vml" xmlns:wp14="http://schemas.microsoft.com/office/word/2010/wordprocessingDrawing" xmlns:wp="http://schemas.openxmlformats.org/drawingml/2006/wordprocessingDrawing" xmlns:w10="urn:schemas-microsoft-com:office:word" xmlns:w="http://schemas.openxmlformats.org/wordprocessingml/2006/main" xmlns:w14="http://schemas.microsoft.com/office/word/2010/wordml" xmlns:w15="http://schemas.microsoft.com/office/word/2012/wordml" xmlns:wpg="http://schemas.microsoft.com/office/word/2010/wordprocessingGroup" xmlns:wpi="http://schemas.microsoft.com/office/word/2010/wordprocessingInk" xmlns:wne="http://schemas.microsoft.com/office/word/2006/wordml" xmlns:wps="http://schemas.microsoft.com/office/word/2010/wordprocessingShape" mc:Ignorable="w14 w15 wp14">
   <w:body>
     <w:p>
       <w:r>
-        <w:t xml:space="preserve">M2 IF Apprentissage </w:t>
-      </w:r>
-      <w:proofErr w:type="gramStart"/>
-      <w:r>
-        <w:t>projet composants</w:t>
-      </w:r>
-      <w:proofErr w:type="gramEnd"/>
+        <w:t>M2 IF Apprentissage projet composants</w:t>
+      </w:r>
     </w:p>
     <w:p/>
     <w:p/>
@@ -187,19 +182,11 @@
                 <w:rFonts w:ascii="Arial" w:hAnsi="Arial" w:cs="Arial"/>
               </w:rPr>
             </w:pPr>
-            <w:proofErr w:type="spellStart"/>
             <w:r>
               <w:rPr>
                 <w:rFonts w:ascii="Arial" w:hAnsi="Arial" w:cs="Arial"/>
               </w:rPr>
-              <w:t>Ricchie</w:t>
-            </w:r>
-            <w:proofErr w:type="spellEnd"/>
-            <w:r>
-              <w:rPr>
-                <w:rFonts w:ascii="Arial" w:hAnsi="Arial" w:cs="Arial"/>
-              </w:rPr>
-              <w:t xml:space="preserve"> PHILIPPE</w:t>
+              <w:t>Ricchie PHILIPPE</w:t>
             </w:r>
           </w:p>
         </w:tc>
@@ -421,18 +408,8 @@
                 <w:sz w:val="20"/>
                 <w:szCs w:val="20"/>
               </w:rPr>
-              <w:t xml:space="preserve">Jose </w:t>
+              <w:t>Jose Luu</w:t>
             </w:r>
-            <w:proofErr w:type="spellStart"/>
-            <w:r>
-              <w:rPr>
-                <w:rFonts w:ascii="Arial" w:hAnsi="Arial" w:cs="Arial"/>
-                <w:sz w:val="20"/>
-                <w:szCs w:val="20"/>
-              </w:rPr>
-              <w:t>Luu</w:t>
-            </w:r>
-            <w:proofErr w:type="spellEnd"/>
           </w:p>
         </w:tc>
         <w:tc>
@@ -529,18 +506,8 @@
                 <w:sz w:val="20"/>
                 <w:szCs w:val="20"/>
               </w:rPr>
-              <w:t xml:space="preserve">Jose </w:t>
+              <w:t>Jose Luu</w:t>
             </w:r>
-            <w:proofErr w:type="spellStart"/>
-            <w:r>
-              <w:rPr>
-                <w:rFonts w:ascii="Arial" w:hAnsi="Arial" w:cs="Arial"/>
-                <w:sz w:val="20"/>
-                <w:szCs w:val="20"/>
-              </w:rPr>
-              <w:t>Luu</w:t>
-            </w:r>
-            <w:proofErr w:type="spellEnd"/>
           </w:p>
         </w:tc>
         <w:tc>
@@ -1185,8 +1152,6 @@
               </w:rPr>
               <w:t>Modifications mineures</w:t>
             </w:r>
-            <w:bookmarkStart w:id="0" w:name="_GoBack"/>
-            <w:bookmarkEnd w:id="0"/>
           </w:p>
         </w:tc>
       </w:tr>
@@ -2421,12 +2386,12 @@
       <w:pPr>
         <w:pStyle w:val="Titre1"/>
       </w:pPr>
-      <w:bookmarkStart w:id="1" w:name="_Toc289712368"/>
+      <w:bookmarkStart w:id="0" w:name="_Toc289712368"/>
       <w:r>
         <w:lastRenderedPageBreak/>
         <w:t>Contexte</w:t>
       </w:r>
-      <w:bookmarkEnd w:id="1"/>
+      <w:bookmarkEnd w:id="0"/>
     </w:p>
     <w:p>
       <w:pPr>
@@ -2458,16 +2423,11 @@
         <w:t>s</w:t>
       </w:r>
       <w:r>
-        <w:t xml:space="preserve"> ou </w:t>
-      </w:r>
-      <w:proofErr w:type="spellStart"/>
-      <w:r>
-        <w:t>bermudéene</w:t>
+        <w:t xml:space="preserve"> ou bermudéene</w:t>
       </w:r>
       <w:r>
         <w:t>s</w:t>
       </w:r>
-      <w:proofErr w:type="spellEnd"/>
       <w:r>
         <w:t xml:space="preserve"> via un alg</w:t>
       </w:r>
@@ -2503,11 +2463,11 @@
       <w:pPr>
         <w:pStyle w:val="Titre1"/>
       </w:pPr>
-      <w:bookmarkStart w:id="2" w:name="_Toc289712369"/>
+      <w:bookmarkStart w:id="1" w:name="_Toc289712369"/>
       <w:r>
         <w:t>Fonction du composant</w:t>
       </w:r>
-      <w:bookmarkEnd w:id="2"/>
+      <w:bookmarkEnd w:id="1"/>
     </w:p>
     <w:p>
       <w:pPr>
@@ -2655,7 +2615,7 @@
                     <pic:cNvPicPr/>
                   </pic:nvPicPr>
                   <pic:blipFill>
-                    <a:blip r:embed="rId9">
+                    <a:blip r:embed="rId8">
                       <a:extLst>
                         <a:ext uri="{28A0092B-C50C-407E-A947-70E740481C1C}">
                           <a14:useLocalDpi xmlns:a14="http://schemas.microsoft.com/office/drawing/2010/main" val="0"/>
@@ -2694,7 +2654,7 @@
       <w:pPr>
         <w:pStyle w:val="Titre1"/>
       </w:pPr>
-      <w:bookmarkStart w:id="3" w:name="_Toc289712370"/>
+      <w:bookmarkStart w:id="2" w:name="_Toc289712370"/>
     </w:p>
     <w:p>
       <w:pPr>
@@ -2706,7 +2666,7 @@
       <w:r>
         <w:t> : Récupération de la matrice de volatilité</w:t>
       </w:r>
-      <w:bookmarkEnd w:id="3"/>
+      <w:bookmarkEnd w:id="2"/>
     </w:p>
     <w:p>
       <w:pPr>
@@ -2722,11 +2682,11 @@
       <w:pPr>
         <w:pStyle w:val="Titre2"/>
       </w:pPr>
-      <w:bookmarkStart w:id="4" w:name="_Toc289712371"/>
+      <w:bookmarkStart w:id="3" w:name="_Toc289712371"/>
       <w:r>
         <w:t>Entrées</w:t>
       </w:r>
-      <w:bookmarkEnd w:id="4"/>
+      <w:bookmarkEnd w:id="3"/>
     </w:p>
     <w:p>
       <w:pPr>
@@ -2933,25 +2893,7 @@
                 <w:color w:val="1F4E79" w:themeColor="accent1" w:themeShade="80"/>
                 <w:sz w:val="22"/>
               </w:rPr>
-              <w:t>Exemple : ‘K:\</w:t>
-            </w:r>
-            <w:proofErr w:type="spellStart"/>
-            <w:r>
-              <w:rPr>
-                <w:b w:val="0"/>
-                <w:color w:val="1F4E79" w:themeColor="accent1" w:themeShade="80"/>
-                <w:sz w:val="22"/>
-              </w:rPr>
-              <w:t>fichierVolatilite.data</w:t>
-            </w:r>
-            <w:proofErr w:type="spellEnd"/>
-            <w:r>
-              <w:rPr>
-                <w:b w:val="0"/>
-                <w:color w:val="1F4E79" w:themeColor="accent1" w:themeShade="80"/>
-                <w:sz w:val="22"/>
-              </w:rPr>
-              <w:t>’</w:t>
+              <w:t>Exemple : ‘K:\fichierVolatilite.data’</w:t>
             </w:r>
           </w:p>
         </w:tc>
@@ -2966,7 +2908,7 @@
           <w:sz w:val="22"/>
         </w:rPr>
       </w:pPr>
-      <w:bookmarkStart w:id="5" w:name="_Toc289712372"/>
+      <w:bookmarkStart w:id="4" w:name="_Toc289712372"/>
       <w:r>
         <w:rPr>
           <w:b w:val="0"/>
@@ -3006,10 +2948,10 @@
             <v:path o:extrusionok="f" gradientshapeok="t" o:connecttype="rect"/>
             <o:lock v:ext="edit" aspectratio="t"/>
           </v:shapetype>
-          <v:shape id="_x0000_i1025" type="#_x0000_t75" style="width:95pt;height:41pt" o:ole="">
-            <v:imagedata r:id="rId10" o:title=""/>
+          <v:shape id="_x0000_i1025" type="#_x0000_t75" style="width:94.8pt;height:40.8pt" o:ole="">
+            <v:imagedata r:id="rId9" o:title=""/>
           </v:shape>
-          <o:OLEObject Type="Embed" ProgID="Package" ShapeID="_x0000_i1025" DrawAspect="Content" ObjectID="_1363457936" r:id="rId11"/>
+          <o:OLEObject Type="Embed" ProgID="Package" ShapeID="_x0000_i1025" DrawAspect="Content" ObjectID="_1489904342" r:id="rId10"/>
         </w:object>
       </w:r>
     </w:p>
@@ -3020,7 +2962,7 @@
       <w:r>
         <w:t>Sorties</w:t>
       </w:r>
-      <w:bookmarkEnd w:id="5"/>
+      <w:bookmarkEnd w:id="4"/>
     </w:p>
     <w:p/>
     <w:tbl>
@@ -3298,11 +3240,11 @@
       <w:pPr>
         <w:pStyle w:val="Titre2"/>
       </w:pPr>
-      <w:bookmarkStart w:id="6" w:name="_Toc289712373"/>
+      <w:bookmarkStart w:id="5" w:name="_Toc289712373"/>
       <w:r>
         <w:t>Fonctionnement</w:t>
       </w:r>
-      <w:bookmarkEnd w:id="6"/>
+      <w:bookmarkEnd w:id="5"/>
     </w:p>
     <w:p>
       <w:pPr>
@@ -3503,7 +3445,7 @@
       <w:pPr>
         <w:pStyle w:val="Titre1"/>
       </w:pPr>
-      <w:bookmarkStart w:id="7" w:name="_Toc289712374"/>
+      <w:bookmarkStart w:id="6" w:name="_Toc289712374"/>
       <w:r>
         <w:lastRenderedPageBreak/>
         <w:t>Cas d’utilisation 2</w:t>
@@ -3511,17 +3453,17 @@
       <w:r>
         <w:t> : Détermination de la volatilité</w:t>
       </w:r>
+      <w:bookmarkEnd w:id="6"/>
+    </w:p>
+    <w:p>
+      <w:pPr>
+        <w:pStyle w:val="Titre2"/>
+      </w:pPr>
+      <w:bookmarkStart w:id="7" w:name="_Toc289712375"/>
+      <w:r>
+        <w:t>Entrées</w:t>
+      </w:r>
       <w:bookmarkEnd w:id="7"/>
-    </w:p>
-    <w:p>
-      <w:pPr>
-        <w:pStyle w:val="Titre2"/>
-      </w:pPr>
-      <w:bookmarkStart w:id="8" w:name="_Toc289712375"/>
-      <w:r>
-        <w:t>Entrées</w:t>
-      </w:r>
-      <w:bookmarkEnd w:id="8"/>
     </w:p>
     <w:p>
       <w:pPr>
@@ -3752,7 +3694,23 @@
                 <w:color w:val="1F4E79" w:themeColor="accent1" w:themeShade="80"/>
                 <w:sz w:val="22"/>
               </w:rPr>
-              <w:t>Maturité (en jours)</w:t>
+              <w:t xml:space="preserve">Maturité (en </w:t>
+            </w:r>
+            <w:r>
+              <w:rPr>
+                <w:bCs w:val="0"/>
+                <w:color w:val="1F4E79" w:themeColor="accent1" w:themeShade="80"/>
+                <w:sz w:val="22"/>
+              </w:rPr>
+              <w:t>années</w:t>
+            </w:r>
+            <w:r>
+              <w:rPr>
+                <w:bCs w:val="0"/>
+                <w:color w:val="1F4E79" w:themeColor="accent1" w:themeShade="80"/>
+                <w:sz w:val="22"/>
+              </w:rPr>
+              <w:t>)</w:t>
             </w:r>
           </w:p>
         </w:tc>
@@ -3825,11 +3783,11 @@
       <w:pPr>
         <w:pStyle w:val="Titre2"/>
       </w:pPr>
-      <w:bookmarkStart w:id="9" w:name="_Toc289712376"/>
+      <w:bookmarkStart w:id="8" w:name="_Toc289712376"/>
       <w:r>
         <w:t>Sorties</w:t>
       </w:r>
-      <w:bookmarkEnd w:id="9"/>
+      <w:bookmarkEnd w:id="8"/>
     </w:p>
     <w:p>
       <w:pPr>
@@ -4047,11 +4005,11 @@
           <w:rFonts w:ascii="Cambria" w:hAnsi="Cambria"/>
         </w:rPr>
       </w:pPr>
-      <w:bookmarkStart w:id="10" w:name="_Toc289712377"/>
+      <w:bookmarkStart w:id="9" w:name="_Toc289712377"/>
       <w:r>
         <w:t>Fonctionnement</w:t>
       </w:r>
-      <w:bookmarkEnd w:id="10"/>
+      <w:bookmarkEnd w:id="9"/>
     </w:p>
     <w:p>
       <w:pPr>
@@ -4157,7 +4115,7 @@
     </w:p>
     <w:tbl>
       <w:tblPr>
-        <w:tblStyle w:val="Grille"/>
+        <w:tblStyle w:val="Grilledutableau"/>
         <w:tblW w:w="0" w:type="auto"/>
         <w:tblLook w:val="04A0" w:firstRow="1" w:lastRow="0" w:firstColumn="1" w:lastColumn="0" w:noHBand="0" w:noVBand="1"/>
       </w:tblPr>
@@ -4220,13 +4178,15 @@
               <w:rPr>
                 <w:rFonts w:ascii="Cambria" w:hAnsi="Cambria"/>
               </w:rPr>
-              <w:t>jour</w:t>
+              <w:t>années</w:t>
             </w:r>
+            <w:bookmarkStart w:id="10" w:name="_GoBack"/>
+            <w:bookmarkEnd w:id="10"/>
             <w:r>
               <w:rPr>
                 <w:rFonts w:ascii="Cambria" w:hAnsi="Cambria"/>
               </w:rPr>
-              <w:t>s)</w:t>
+              <w:t>)</w:t>
             </w:r>
           </w:p>
         </w:tc>
@@ -6960,7 +6920,7 @@
                     <pic:cNvPicPr/>
                   </pic:nvPicPr>
                   <pic:blipFill>
-                    <a:blip r:embed="rId12">
+                    <a:blip r:embed="rId11">
                       <a:extLst>
                         <a:ext uri="{28A0092B-C50C-407E-A947-70E740481C1C}">
                           <a14:useLocalDpi xmlns:a14="http://schemas.microsoft.com/office/drawing/2010/main" val="0"/>
@@ -7050,7 +7010,7 @@
                     <pic:cNvPicPr/>
                   </pic:nvPicPr>
                   <pic:blipFill>
-                    <a:blip r:embed="rId13">
+                    <a:blip r:embed="rId12">
                       <a:extLst>
                         <a:ext uri="{28A0092B-C50C-407E-A947-70E740481C1C}">
                           <a14:useLocalDpi xmlns:a14="http://schemas.microsoft.com/office/drawing/2010/main" val="0"/>
@@ -7203,7 +7163,7 @@
                     <pic:cNvPicPr/>
                   </pic:nvPicPr>
                   <pic:blipFill>
-                    <a:blip r:embed="rId14">
+                    <a:blip r:embed="rId13">
                       <a:extLst>
                         <a:ext uri="{28A0092B-C50C-407E-A947-70E740481C1C}">
                           <a14:useLocalDpi xmlns:a14="http://schemas.microsoft.com/office/drawing/2010/main" val="0"/>
@@ -7282,7 +7242,7 @@
                     <pic:cNvPicPr/>
                   </pic:nvPicPr>
                   <pic:blipFill>
-                    <a:blip r:embed="rId15">
+                    <a:blip r:embed="rId14">
                       <a:extLst>
                         <a:ext uri="{28A0092B-C50C-407E-A947-70E740481C1C}">
                           <a14:useLocalDpi xmlns:a14="http://schemas.microsoft.com/office/drawing/2010/main" val="0"/>
@@ -7366,7 +7326,7 @@
                     <pic:cNvPicPr/>
                   </pic:nvPicPr>
                   <pic:blipFill>
-                    <a:blip r:embed="rId16">
+                    <a:blip r:embed="rId15">
                       <a:extLst>
                         <a:ext uri="{28A0092B-C50C-407E-A947-70E740481C1C}">
                           <a14:useLocalDpi xmlns:a14="http://schemas.microsoft.com/office/drawing/2010/main" val="0"/>
@@ -7768,7 +7728,7 @@
                     </pic:cNvPicPr>
                   </pic:nvPicPr>
                   <pic:blipFill>
-                    <a:blip r:embed="rId17">
+                    <a:blip r:embed="rId16">
                       <a:extLst>
                         <a:ext uri="{28A0092B-C50C-407E-A947-70E740481C1C}">
                           <a14:useLocalDpi xmlns:a14="http://schemas.microsoft.com/office/drawing/2010/main" val="0"/>
@@ -7964,7 +7924,7 @@
                     </pic:cNvPicPr>
                   </pic:nvPicPr>
                   <pic:blipFill>
-                    <a:blip r:embed="rId18">
+                    <a:blip r:embed="rId17">
                       <a:extLst>
                         <a:ext uri="{28A0092B-C50C-407E-A947-70E740481C1C}">
                           <a14:useLocalDpi xmlns:a14="http://schemas.microsoft.com/office/drawing/2010/main" val="0"/>
@@ -8144,7 +8104,7 @@
                     <pic:cNvPicPr/>
                   </pic:nvPicPr>
                   <pic:blipFill>
-                    <a:blip r:embed="rId19">
+                    <a:blip r:embed="rId18">
                       <a:extLst>
                         <a:ext uri="{28A0092B-C50C-407E-A947-70E740481C1C}">
                           <a14:useLocalDpi xmlns:a14="http://schemas.microsoft.com/office/drawing/2010/main" val="0"/>
@@ -8691,7 +8651,7 @@
                     </pic:cNvPicPr>
                   </pic:nvPicPr>
                   <pic:blipFill>
-                    <a:blip r:embed="rId20">
+                    <a:blip r:embed="rId19">
                       <a:extLst>
                         <a:ext uri="{28A0092B-C50C-407E-A947-70E740481C1C}">
                           <a14:useLocalDpi xmlns:a14="http://schemas.microsoft.com/office/drawing/2010/main" val="0"/>
@@ -8773,7 +8733,7 @@
                     </pic:cNvPicPr>
                   </pic:nvPicPr>
                   <pic:blipFill>
-                    <a:blip r:embed="rId21">
+                    <a:blip r:embed="rId20">
                       <a:extLst>
                         <a:ext uri="{28A0092B-C50C-407E-A947-70E740481C1C}">
                           <a14:useLocalDpi xmlns:a14="http://schemas.microsoft.com/office/drawing/2010/main" val="0"/>
@@ -9793,6 +9753,7 @@
         <w:rPr>
           <w:rFonts w:ascii="Cambria" w:hAnsi="Cambria"/>
         </w:rPr>
+        <w:lastRenderedPageBreak/>
         <w:t>Par exemple, avec la matrice de volatilité implicite suivante :</w:t>
       </w:r>
     </w:p>
@@ -9805,7 +9766,7 @@
     </w:p>
     <w:tbl>
       <w:tblPr>
-        <w:tblStyle w:val="Grille"/>
+        <w:tblStyle w:val="Grilledutableau"/>
         <w:tblW w:w="0" w:type="auto"/>
         <w:tblLook w:val="04A0" w:firstRow="1" w:lastRow="0" w:firstColumn="1" w:lastColumn="0" w:noHBand="0" w:noVBand="1"/>
       </w:tblPr>
@@ -10765,10 +10726,10 @@
       </w:pPr>
       <w:r>
         <w:object w:dxaOrig="2325" w:dyaOrig="810" w14:anchorId="0606B5FA">
-          <v:shape id="_x0000_i1026" type="#_x0000_t75" style="width:116pt;height:41pt" o:ole="">
-            <v:imagedata r:id="rId22" o:title=""/>
+          <v:shape id="_x0000_i1026" type="#_x0000_t75" style="width:115.8pt;height:40.8pt" o:ole="">
+            <v:imagedata r:id="rId21" o:title=""/>
           </v:shape>
-          <o:OLEObject Type="Embed" ProgID="Package" ShapeID="_x0000_i1026" DrawAspect="Content" ObjectID="_1363457937" r:id="rId23"/>
+          <o:OLEObject Type="Embed" ProgID="Package" ShapeID="_x0000_i1026" DrawAspect="Content" ObjectID="_1489904343" r:id="rId22"/>
         </w:object>
       </w:r>
     </w:p>
@@ -10783,7 +10744,7 @@
 </file>
 
 <file path=word/endnotes.xml><?xml version="1.0" encoding="utf-8"?>
-<w:endnotes xmlns:wpc="http://schemas.microsoft.com/office/word/2010/wordprocessingCanvas" xmlns:mo="http://schemas.microsoft.com/office/mac/office/2008/main" xmlns:mc="http://schemas.openxmlformats.org/markup-compatibility/2006" xmlns:mv="urn:schemas-microsoft-com:mac:vml" xmlns:o="urn:schemas-microsoft-com:office:office" xmlns:r="http://schemas.openxmlformats.org/officeDocument/2006/relationships" xmlns:m="http://schemas.openxmlformats.org/officeDocument/2006/math" xmlns:v="urn:schemas-microsoft-com:vml" xmlns:wp14="http://schemas.microsoft.com/office/word/2010/wordprocessingDrawing" xmlns:wp="http://schemas.openxmlformats.org/drawingml/2006/wordprocessingDrawing" xmlns:w10="urn:schemas-microsoft-com:office:word" xmlns:w="http://schemas.openxmlformats.org/wordprocessingml/2006/main" xmlns:w14="http://schemas.microsoft.com/office/word/2010/wordml" xmlns:wpg="http://schemas.microsoft.com/office/word/2010/wordprocessingGroup" xmlns:wpi="http://schemas.microsoft.com/office/word/2010/wordprocessingInk" xmlns:wne="http://schemas.microsoft.com/office/word/2006/wordml" xmlns:wps="http://schemas.microsoft.com/office/word/2010/wordprocessingShape" mc:Ignorable="w14 wp14">
+<w:endnotes xmlns:wpc="http://schemas.microsoft.com/office/word/2010/wordprocessingCanvas" xmlns:mc="http://schemas.openxmlformats.org/markup-compatibility/2006" xmlns:o="urn:schemas-microsoft-com:office:office" xmlns:r="http://schemas.openxmlformats.org/officeDocument/2006/relationships" xmlns:m="http://schemas.openxmlformats.org/officeDocument/2006/math" xmlns:v="urn:schemas-microsoft-com:vml" xmlns:wp14="http://schemas.microsoft.com/office/word/2010/wordprocessingDrawing" xmlns:wp="http://schemas.openxmlformats.org/drawingml/2006/wordprocessingDrawing" xmlns:w10="urn:schemas-microsoft-com:office:word" xmlns:w="http://schemas.openxmlformats.org/wordprocessingml/2006/main" xmlns:w14="http://schemas.microsoft.com/office/word/2010/wordml" xmlns:w15="http://schemas.microsoft.com/office/word/2012/wordml" xmlns:wpg="http://schemas.microsoft.com/office/word/2010/wordprocessingGroup" xmlns:wpi="http://schemas.microsoft.com/office/word/2010/wordprocessingInk" xmlns:wne="http://schemas.microsoft.com/office/word/2006/wordml" xmlns:wps="http://schemas.microsoft.com/office/word/2010/wordprocessingShape" mc:Ignorable="w14 w15 wp14">
   <w:endnote w:type="separator" w:id="-1">
     <w:p>
       <w:r>
@@ -10802,7 +10763,7 @@
 </file>
 
 <file path=word/footnotes.xml><?xml version="1.0" encoding="utf-8"?>
-<w:footnotes xmlns:wpc="http://schemas.microsoft.com/office/word/2010/wordprocessingCanvas" xmlns:mo="http://schemas.microsoft.com/office/mac/office/2008/main" xmlns:mc="http://schemas.openxmlformats.org/markup-compatibility/2006" xmlns:mv="urn:schemas-microsoft-com:mac:vml" xmlns:o="urn:schemas-microsoft-com:office:office" xmlns:r="http://schemas.openxmlformats.org/officeDocument/2006/relationships" xmlns:m="http://schemas.openxmlformats.org/officeDocument/2006/math" xmlns:v="urn:schemas-microsoft-com:vml" xmlns:wp14="http://schemas.microsoft.com/office/word/2010/wordprocessingDrawing" xmlns:wp="http://schemas.openxmlformats.org/drawingml/2006/wordprocessingDrawing" xmlns:w10="urn:schemas-microsoft-com:office:word" xmlns:w="http://schemas.openxmlformats.org/wordprocessingml/2006/main" xmlns:w14="http://schemas.microsoft.com/office/word/2010/wordml" xmlns:wpg="http://schemas.microsoft.com/office/word/2010/wordprocessingGroup" xmlns:wpi="http://schemas.microsoft.com/office/word/2010/wordprocessingInk" xmlns:wne="http://schemas.microsoft.com/office/word/2006/wordml" xmlns:wps="http://schemas.microsoft.com/office/word/2010/wordprocessingShape" mc:Ignorable="w14 wp14">
+<w:footnotes xmlns:wpc="http://schemas.microsoft.com/office/word/2010/wordprocessingCanvas" xmlns:mc="http://schemas.openxmlformats.org/markup-compatibility/2006" xmlns:o="urn:schemas-microsoft-com:office:office" xmlns:r="http://schemas.openxmlformats.org/officeDocument/2006/relationships" xmlns:m="http://schemas.openxmlformats.org/officeDocument/2006/math" xmlns:v="urn:schemas-microsoft-com:vml" xmlns:wp14="http://schemas.microsoft.com/office/word/2010/wordprocessingDrawing" xmlns:wp="http://schemas.openxmlformats.org/drawingml/2006/wordprocessingDrawing" xmlns:w10="urn:schemas-microsoft-com:office:word" xmlns:w="http://schemas.openxmlformats.org/wordprocessingml/2006/main" xmlns:w14="http://schemas.microsoft.com/office/word/2010/wordml" xmlns:w15="http://schemas.microsoft.com/office/word/2012/wordml" xmlns:wpg="http://schemas.microsoft.com/office/word/2010/wordprocessingGroup" xmlns:wpi="http://schemas.microsoft.com/office/word/2010/wordprocessingInk" xmlns:wne="http://schemas.microsoft.com/office/word/2006/wordml" xmlns:wps="http://schemas.microsoft.com/office/word/2010/wordprocessingShape" mc:Ignorable="w14 w15 wp14">
   <w:footnote w:type="separator" w:id="-1">
     <w:p>
       <w:r>
@@ -10821,7 +10782,7 @@
 </file>
 
 <file path=word/numbering.xml><?xml version="1.0" encoding="utf-8"?>
-<w:numbering xmlns:wpc="http://schemas.microsoft.com/office/word/2010/wordprocessingCanvas" xmlns:mo="http://schemas.microsoft.com/office/mac/office/2008/main" xmlns:mc="http://schemas.openxmlformats.org/markup-compatibility/2006" xmlns:mv="urn:schemas-microsoft-com:mac:vml" xmlns:o="urn:schemas-microsoft-com:office:office" xmlns:r="http://schemas.openxmlformats.org/officeDocument/2006/relationships" xmlns:m="http://schemas.openxmlformats.org/officeDocument/2006/math" xmlns:v="urn:schemas-microsoft-com:vml" xmlns:wp14="http://schemas.microsoft.com/office/word/2010/wordprocessingDrawing" xmlns:wp="http://schemas.openxmlformats.org/drawingml/2006/wordprocessingDrawing" xmlns:w10="urn:schemas-microsoft-com:office:word" xmlns:w="http://schemas.openxmlformats.org/wordprocessingml/2006/main" xmlns:w14="http://schemas.microsoft.com/office/word/2010/wordml" xmlns:wpg="http://schemas.microsoft.com/office/word/2010/wordprocessingGroup" xmlns:wpi="http://schemas.microsoft.com/office/word/2010/wordprocessingInk" xmlns:wne="http://schemas.microsoft.com/office/word/2006/wordml" xmlns:wps="http://schemas.microsoft.com/office/word/2010/wordprocessingShape" mc:Ignorable="w14 wp14">
+<w:numbering xmlns:wpc="http://schemas.microsoft.com/office/word/2010/wordprocessingCanvas" xmlns:mc="http://schemas.openxmlformats.org/markup-compatibility/2006" xmlns:o="urn:schemas-microsoft-com:office:office" xmlns:r="http://schemas.openxmlformats.org/officeDocument/2006/relationships" xmlns:m="http://schemas.openxmlformats.org/officeDocument/2006/math" xmlns:v="urn:schemas-microsoft-com:vml" xmlns:wp14="http://schemas.microsoft.com/office/word/2010/wordprocessingDrawing" xmlns:wp="http://schemas.openxmlformats.org/drawingml/2006/wordprocessingDrawing" xmlns:w10="urn:schemas-microsoft-com:office:word" xmlns:w="http://schemas.openxmlformats.org/wordprocessingml/2006/main" xmlns:w14="http://schemas.microsoft.com/office/word/2010/wordml" xmlns:w15="http://schemas.microsoft.com/office/word/2012/wordml" xmlns:wpg="http://schemas.microsoft.com/office/word/2010/wordprocessingGroup" xmlns:wpi="http://schemas.microsoft.com/office/word/2010/wordprocessingInk" xmlns:wne="http://schemas.microsoft.com/office/word/2006/wordml" xmlns:wps="http://schemas.microsoft.com/office/word/2010/wordprocessingShape" mc:Ignorable="w14 w15 wp14">
   <w:abstractNum w:abstractNumId="0">
     <w:nsid w:val="FFFFFF1D"/>
     <w:multiLevelType w:val="multilevel"/>
@@ -13144,7 +13105,7 @@
 </file>
 
 <file path=word/styles.xml><?xml version="1.0" encoding="utf-8"?>
-<w:styles xmlns:mc="http://schemas.openxmlformats.org/markup-compatibility/2006" xmlns:r="http://schemas.openxmlformats.org/officeDocument/2006/relationships" xmlns:w="http://schemas.openxmlformats.org/wordprocessingml/2006/main" xmlns:w14="http://schemas.microsoft.com/office/word/2010/wordml" mc:Ignorable="w14">
+<w:styles xmlns:mc="http://schemas.openxmlformats.org/markup-compatibility/2006" xmlns:r="http://schemas.openxmlformats.org/officeDocument/2006/relationships" xmlns:w="http://schemas.openxmlformats.org/wordprocessingml/2006/main" xmlns:w14="http://schemas.microsoft.com/office/word/2010/wordml" xmlns:w15="http://schemas.microsoft.com/office/word/2012/wordml" mc:Ignorable="w14 w15">
   <w:docDefaults>
     <w:rPrDefault>
       <w:rPr>
@@ -13154,159 +13115,357 @@
     </w:rPrDefault>
     <w:pPrDefault/>
   </w:docDefaults>
-  <w:latentStyles w:defLockedState="0" w:defUIPriority="0" w:defSemiHidden="1" w:defUnhideWhenUsed="1" w:defQFormat="0" w:count="276">
-    <w:lsdException w:name="Normal" w:semiHidden="0" w:unhideWhenUsed="0" w:qFormat="1"/>
-    <w:lsdException w:name="heading 1" w:semiHidden="0" w:unhideWhenUsed="0" w:qFormat="1"/>
-    <w:lsdException w:name="heading 2" w:qFormat="1"/>
-    <w:lsdException w:name="heading 3" w:qFormat="1"/>
-    <w:lsdException w:name="heading 4" w:qFormat="1"/>
-    <w:lsdException w:name="heading 5" w:qFormat="1"/>
-    <w:lsdException w:name="heading 6" w:qFormat="1"/>
-    <w:lsdException w:name="heading 7" w:qFormat="1"/>
-    <w:lsdException w:name="heading 8" w:qFormat="1"/>
-    <w:lsdException w:name="heading 9" w:qFormat="1"/>
-    <w:lsdException w:name="index 2" w:semiHidden="0" w:unhideWhenUsed="0"/>
-    <w:lsdException w:name="index 3" w:semiHidden="0" w:unhideWhenUsed="0"/>
-    <w:lsdException w:name="index 4" w:semiHidden="0" w:unhideWhenUsed="0"/>
-    <w:lsdException w:name="index 5" w:semiHidden="0" w:unhideWhenUsed="0"/>
-    <w:lsdException w:name="index 6" w:semiHidden="0" w:unhideWhenUsed="0"/>
-    <w:lsdException w:name="toc 1" w:uiPriority="39"/>
-    <w:lsdException w:name="toc 2" w:uiPriority="39"/>
-    <w:lsdException w:name="toc 3" w:uiPriority="39"/>
-    <w:lsdException w:name="caption" w:qFormat="1"/>
-    <w:lsdException w:name="List Number 2" w:semiHidden="0" w:unhideWhenUsed="0"/>
-    <w:lsdException w:name="List Number 5" w:semiHidden="0" w:unhideWhenUsed="0"/>
-    <w:lsdException w:name="Title" w:semiHidden="0" w:unhideWhenUsed="0" w:qFormat="1"/>
-    <w:lsdException w:name="Default Paragraph Font" w:uiPriority="1"/>
-    <w:lsdException w:name="Subtitle" w:semiHidden="0" w:unhideWhenUsed="0" w:qFormat="1"/>
-    <w:lsdException w:name="Body Text Indent 3" w:semiHidden="0" w:unhideWhenUsed="0"/>
-    <w:lsdException w:name="Block Text" w:semiHidden="0" w:unhideWhenUsed="0"/>
-    <w:lsdException w:name="Hyperlink" w:semiHidden="0" w:unhideWhenUsed="0"/>
-    <w:lsdException w:name="FollowedHyperlink" w:semiHidden="0" w:unhideWhenUsed="0"/>
-    <w:lsdException w:name="Strong" w:semiHidden="0" w:unhideWhenUsed="0" w:qFormat="1"/>
-    <w:lsdException w:name="Emphasis" w:semiHidden="0" w:unhideWhenUsed="0" w:qFormat="1"/>
-    <w:lsdException w:name="No List" w:uiPriority="99"/>
-    <w:lsdException w:name="Table Grid" w:semiHidden="0" w:unhideWhenUsed="0"/>
-    <w:lsdException w:name="Note Level 1" w:semiHidden="0" w:unhideWhenUsed="0"/>
-    <w:lsdException w:name="Note Level 2" w:semiHidden="0" w:unhideWhenUsed="0"/>
-    <w:lsdException w:name="Note Level 3" w:semiHidden="0" w:unhideWhenUsed="0"/>
-    <w:lsdException w:name="Note Level 4" w:semiHidden="0" w:unhideWhenUsed="0"/>
-    <w:lsdException w:name="Note Level 5" w:semiHidden="0" w:unhideWhenUsed="0"/>
-    <w:lsdException w:name="Note Level 6" w:semiHidden="0" w:unhideWhenUsed="0"/>
-    <w:lsdException w:name="Note Level 7" w:semiHidden="0" w:unhideWhenUsed="0"/>
-    <w:lsdException w:name="Note Level 8" w:semiHidden="0" w:unhideWhenUsed="0"/>
-    <w:lsdException w:name="Note Level 9" w:semiHidden="0" w:unhideWhenUsed="0"/>
-    <w:lsdException w:name="Placeholder Text" w:uiPriority="99"/>
-    <w:lsdException w:name="No Spacing" w:semiHidden="0" w:uiPriority="99" w:unhideWhenUsed="0" w:qFormat="1"/>
-    <w:lsdException w:name="Light Shading" w:semiHidden="0" w:uiPriority="99" w:unhideWhenUsed="0"/>
-    <w:lsdException w:name="Light List" w:semiHidden="0" w:uiPriority="99" w:unhideWhenUsed="0"/>
-    <w:lsdException w:name="Light Grid" w:semiHidden="0" w:uiPriority="99" w:unhideWhenUsed="0"/>
-    <w:lsdException w:name="Medium Shading 1" w:semiHidden="0" w:uiPriority="99" w:unhideWhenUsed="0"/>
-    <w:lsdException w:name="Medium Shading 2" w:semiHidden="0" w:uiPriority="99" w:unhideWhenUsed="0"/>
-    <w:lsdException w:name="Medium List 1" w:semiHidden="0" w:uiPriority="99" w:unhideWhenUsed="0"/>
-    <w:lsdException w:name="Medium List 2" w:semiHidden="0" w:uiPriority="99" w:unhideWhenUsed="0"/>
-    <w:lsdException w:name="Medium Grid 1" w:semiHidden="0" w:uiPriority="99" w:unhideWhenUsed="0"/>
-    <w:lsdException w:name="Medium Grid 2" w:semiHidden="0" w:uiPriority="1" w:unhideWhenUsed="0" w:qFormat="1"/>
-    <w:lsdException w:name="Medium Grid 3" w:semiHidden="0" w:uiPriority="60" w:unhideWhenUsed="0"/>
-    <w:lsdException w:name="Dark List" w:semiHidden="0" w:uiPriority="61" w:unhideWhenUsed="0"/>
-    <w:lsdException w:name="Colorful Shading" w:semiHidden="0" w:uiPriority="62" w:unhideWhenUsed="0"/>
-    <w:lsdException w:name="Colorful List" w:semiHidden="0" w:uiPriority="63" w:unhideWhenUsed="0"/>
-    <w:lsdException w:name="Colorful Grid" w:semiHidden="0" w:uiPriority="64" w:unhideWhenUsed="0"/>
-    <w:lsdException w:name="Light Shading Accent 1" w:semiHidden="0" w:uiPriority="65" w:unhideWhenUsed="0"/>
-    <w:lsdException w:name="Light List Accent 1" w:semiHidden="0" w:uiPriority="66" w:unhideWhenUsed="0"/>
-    <w:lsdException w:name="Light Grid Accent 1" w:semiHidden="0" w:uiPriority="67" w:unhideWhenUsed="0"/>
-    <w:lsdException w:name="Medium Shading 1 Accent 1" w:semiHidden="0" w:uiPriority="68" w:unhideWhenUsed="0"/>
-    <w:lsdException w:name="Medium Shading 2 Accent 1" w:semiHidden="0" w:uiPriority="69" w:unhideWhenUsed="0"/>
-    <w:lsdException w:name="Medium List 1 Accent 1" w:semiHidden="0" w:uiPriority="70" w:unhideWhenUsed="0"/>
-    <w:lsdException w:name="Revision" w:uiPriority="71" w:unhideWhenUsed="0"/>
-    <w:lsdException w:name="List Paragraph" w:semiHidden="0" w:uiPriority="72" w:unhideWhenUsed="0" w:qFormat="1"/>
-    <w:lsdException w:name="Quote" w:semiHidden="0" w:uiPriority="73" w:unhideWhenUsed="0" w:qFormat="1"/>
-    <w:lsdException w:name="Intense Quote" w:semiHidden="0" w:uiPriority="60" w:unhideWhenUsed="0" w:qFormat="1"/>
-    <w:lsdException w:name="Medium List 2 Accent 1" w:semiHidden="0" w:uiPriority="61" w:unhideWhenUsed="0"/>
-    <w:lsdException w:name="Medium Grid 1 Accent 1" w:semiHidden="0" w:uiPriority="62" w:unhideWhenUsed="0"/>
-    <w:lsdException w:name="Medium Grid 2 Accent 1" w:semiHidden="0" w:uiPriority="63" w:unhideWhenUsed="0"/>
-    <w:lsdException w:name="Medium Grid 3 Accent 1" w:semiHidden="0" w:uiPriority="64" w:unhideWhenUsed="0"/>
-    <w:lsdException w:name="Dark List Accent 1" w:semiHidden="0" w:uiPriority="65" w:unhideWhenUsed="0"/>
-    <w:lsdException w:name="Colorful Shading Accent 1" w:semiHidden="0" w:uiPriority="99" w:unhideWhenUsed="0"/>
-    <w:lsdException w:name="Colorful List Accent 1" w:semiHidden="0" w:uiPriority="34" w:unhideWhenUsed="0" w:qFormat="1"/>
-    <w:lsdException w:name="Colorful Grid Accent 1" w:semiHidden="0" w:uiPriority="29" w:unhideWhenUsed="0" w:qFormat="1"/>
-    <w:lsdException w:name="Light Shading Accent 2" w:semiHidden="0" w:uiPriority="30" w:unhideWhenUsed="0" w:qFormat="1"/>
-    <w:lsdException w:name="Light List Accent 2" w:semiHidden="0" w:uiPriority="66" w:unhideWhenUsed="0"/>
-    <w:lsdException w:name="Light Grid Accent 2" w:semiHidden="0" w:uiPriority="67" w:unhideWhenUsed="0"/>
-    <w:lsdException w:name="Medium Shading 1 Accent 2" w:semiHidden="0" w:uiPriority="68" w:unhideWhenUsed="0"/>
-    <w:lsdException w:name="Medium Shading 2 Accent 2" w:semiHidden="0" w:uiPriority="69" w:unhideWhenUsed="0"/>
-    <w:lsdException w:name="Medium List 1 Accent 2" w:semiHidden="0" w:uiPriority="70" w:unhideWhenUsed="0"/>
-    <w:lsdException w:name="Medium List 2 Accent 2" w:semiHidden="0" w:uiPriority="71" w:unhideWhenUsed="0"/>
-    <w:lsdException w:name="Medium Grid 1 Accent 2" w:semiHidden="0" w:uiPriority="72" w:unhideWhenUsed="0"/>
-    <w:lsdException w:name="Medium Grid 2 Accent 2" w:semiHidden="0" w:uiPriority="73" w:unhideWhenUsed="0"/>
-    <w:lsdException w:name="Medium Grid 3 Accent 2" w:semiHidden="0" w:uiPriority="60" w:unhideWhenUsed="0"/>
-    <w:lsdException w:name="Dark List Accent 2" w:semiHidden="0" w:uiPriority="61" w:unhideWhenUsed="0"/>
-    <w:lsdException w:name="Colorful Shading Accent 2" w:semiHidden="0" w:uiPriority="62" w:unhideWhenUsed="0"/>
-    <w:lsdException w:name="Colorful List Accent 2" w:semiHidden="0" w:uiPriority="63" w:unhideWhenUsed="0"/>
-    <w:lsdException w:name="Colorful Grid Accent 2" w:semiHidden="0" w:uiPriority="64" w:unhideWhenUsed="0"/>
-    <w:lsdException w:name="Light Shading Accent 3" w:semiHidden="0" w:uiPriority="65" w:unhideWhenUsed="0"/>
-    <w:lsdException w:name="Light List Accent 3" w:semiHidden="0" w:uiPriority="66" w:unhideWhenUsed="0"/>
-    <w:lsdException w:name="Light Grid Accent 3" w:semiHidden="0" w:uiPriority="67" w:unhideWhenUsed="0"/>
-    <w:lsdException w:name="Medium Shading 1 Accent 3" w:semiHidden="0" w:uiPriority="68" w:unhideWhenUsed="0"/>
-    <w:lsdException w:name="Medium Shading 2 Accent 3" w:semiHidden="0" w:uiPriority="69" w:unhideWhenUsed="0"/>
-    <w:lsdException w:name="Medium List 1 Accent 3" w:semiHidden="0" w:uiPriority="70" w:unhideWhenUsed="0"/>
-    <w:lsdException w:name="Medium List 2 Accent 3" w:semiHidden="0" w:uiPriority="71" w:unhideWhenUsed="0"/>
-    <w:lsdException w:name="Medium Grid 1 Accent 3" w:semiHidden="0" w:uiPriority="72" w:unhideWhenUsed="0"/>
-    <w:lsdException w:name="Medium Grid 2 Accent 3" w:semiHidden="0" w:uiPriority="73" w:unhideWhenUsed="0"/>
-    <w:lsdException w:name="Medium Grid 3 Accent 3" w:semiHidden="0" w:uiPriority="60" w:unhideWhenUsed="0"/>
-    <w:lsdException w:name="Dark List Accent 3" w:semiHidden="0" w:uiPriority="61" w:unhideWhenUsed="0"/>
-    <w:lsdException w:name="Colorful Shading Accent 3" w:semiHidden="0" w:uiPriority="62" w:unhideWhenUsed="0"/>
-    <w:lsdException w:name="Colorful List Accent 3" w:semiHidden="0" w:uiPriority="63" w:unhideWhenUsed="0"/>
-    <w:lsdException w:name="Colorful Grid Accent 3" w:semiHidden="0" w:uiPriority="64" w:unhideWhenUsed="0"/>
-    <w:lsdException w:name="Light Shading Accent 4" w:semiHidden="0" w:uiPriority="65" w:unhideWhenUsed="0"/>
-    <w:lsdException w:name="Light List Accent 4" w:semiHidden="0" w:uiPriority="66" w:unhideWhenUsed="0"/>
-    <w:lsdException w:name="Light Grid Accent 4" w:semiHidden="0" w:uiPriority="67" w:unhideWhenUsed="0"/>
-    <w:lsdException w:name="Medium Shading 1 Accent 4" w:semiHidden="0" w:uiPriority="68" w:unhideWhenUsed="0"/>
-    <w:lsdException w:name="Medium Shading 2 Accent 4" w:semiHidden="0" w:uiPriority="69" w:unhideWhenUsed="0"/>
-    <w:lsdException w:name="Medium List 1 Accent 4" w:semiHidden="0" w:uiPriority="70" w:unhideWhenUsed="0"/>
-    <w:lsdException w:name="Medium List 2 Accent 4" w:semiHidden="0" w:uiPriority="71" w:unhideWhenUsed="0"/>
-    <w:lsdException w:name="Medium Grid 1 Accent 4" w:semiHidden="0" w:uiPriority="72" w:unhideWhenUsed="0"/>
-    <w:lsdException w:name="Medium Grid 2 Accent 4" w:semiHidden="0" w:uiPriority="73" w:unhideWhenUsed="0"/>
-    <w:lsdException w:name="Medium Grid 3 Accent 4" w:semiHidden="0" w:uiPriority="60" w:unhideWhenUsed="0"/>
-    <w:lsdException w:name="Dark List Accent 4" w:semiHidden="0" w:uiPriority="61" w:unhideWhenUsed="0"/>
-    <w:lsdException w:name="Colorful Shading Accent 4" w:semiHidden="0" w:uiPriority="62" w:unhideWhenUsed="0"/>
-    <w:lsdException w:name="Colorful List Accent 4" w:semiHidden="0" w:uiPriority="63" w:unhideWhenUsed="0"/>
-    <w:lsdException w:name="Colorful Grid Accent 4" w:semiHidden="0" w:uiPriority="64" w:unhideWhenUsed="0"/>
-    <w:lsdException w:name="Light Shading Accent 5" w:semiHidden="0" w:uiPriority="65" w:unhideWhenUsed="0"/>
-    <w:lsdException w:name="Light List Accent 5" w:semiHidden="0" w:uiPriority="66" w:unhideWhenUsed="0"/>
-    <w:lsdException w:name="Light Grid Accent 5" w:semiHidden="0" w:uiPriority="67" w:unhideWhenUsed="0"/>
-    <w:lsdException w:name="Medium Shading 1 Accent 5" w:semiHidden="0" w:uiPriority="68" w:unhideWhenUsed="0"/>
-    <w:lsdException w:name="Medium Shading 2 Accent 5" w:semiHidden="0" w:uiPriority="69" w:unhideWhenUsed="0"/>
-    <w:lsdException w:name="Medium List 1 Accent 5" w:semiHidden="0" w:uiPriority="70" w:unhideWhenUsed="0"/>
-    <w:lsdException w:name="Medium List 2 Accent 5" w:semiHidden="0" w:uiPriority="71" w:unhideWhenUsed="0"/>
-    <w:lsdException w:name="Medium Grid 1 Accent 5" w:semiHidden="0" w:uiPriority="72" w:unhideWhenUsed="0"/>
-    <w:lsdException w:name="Medium Grid 2 Accent 5" w:semiHidden="0" w:uiPriority="73" w:unhideWhenUsed="0"/>
-    <w:lsdException w:name="Medium Grid 3 Accent 5" w:semiHidden="0" w:uiPriority="60" w:unhideWhenUsed="0"/>
-    <w:lsdException w:name="Dark List Accent 5" w:semiHidden="0" w:uiPriority="61" w:unhideWhenUsed="0"/>
-    <w:lsdException w:name="Colorful Shading Accent 5" w:semiHidden="0" w:uiPriority="62" w:unhideWhenUsed="0"/>
-    <w:lsdException w:name="Colorful List Accent 5" w:semiHidden="0" w:uiPriority="63" w:unhideWhenUsed="0"/>
-    <w:lsdException w:name="Colorful Grid Accent 5" w:semiHidden="0" w:uiPriority="64" w:unhideWhenUsed="0"/>
-    <w:lsdException w:name="Light Shading Accent 6" w:semiHidden="0" w:uiPriority="65" w:unhideWhenUsed="0"/>
-    <w:lsdException w:name="Light List Accent 6" w:semiHidden="0" w:uiPriority="66" w:unhideWhenUsed="0"/>
-    <w:lsdException w:name="Light Grid Accent 6" w:semiHidden="0" w:uiPriority="67" w:unhideWhenUsed="0"/>
-    <w:lsdException w:name="Medium Shading 1 Accent 6" w:semiHidden="0" w:uiPriority="68" w:unhideWhenUsed="0"/>
-    <w:lsdException w:name="Medium Shading 2 Accent 6" w:semiHidden="0" w:uiPriority="69" w:unhideWhenUsed="0"/>
-    <w:lsdException w:name="Medium List 1 Accent 6" w:semiHidden="0" w:uiPriority="70" w:unhideWhenUsed="0"/>
-    <w:lsdException w:name="Medium List 2 Accent 6" w:semiHidden="0" w:uiPriority="71" w:unhideWhenUsed="0"/>
-    <w:lsdException w:name="Medium Grid 1 Accent 6" w:semiHidden="0" w:uiPriority="72" w:unhideWhenUsed="0"/>
-    <w:lsdException w:name="Medium Grid 2 Accent 6" w:semiHidden="0" w:uiPriority="73" w:unhideWhenUsed="0"/>
-    <w:lsdException w:name="Medium Grid 3 Accent 6" w:semiHidden="0" w:uiPriority="60" w:unhideWhenUsed="0"/>
-    <w:lsdException w:name="Dark List Accent 6" w:semiHidden="0" w:uiPriority="61" w:unhideWhenUsed="0"/>
-    <w:lsdException w:name="Colorful Shading Accent 6" w:semiHidden="0" w:uiPriority="62" w:unhideWhenUsed="0"/>
-    <w:lsdException w:name="Colorful List Accent 6" w:semiHidden="0" w:uiPriority="63" w:unhideWhenUsed="0"/>
-    <w:lsdException w:name="Colorful Grid Accent 6" w:semiHidden="0" w:uiPriority="64" w:unhideWhenUsed="0"/>
-    <w:lsdException w:name="Subtle Emphasis" w:semiHidden="0" w:uiPriority="65" w:unhideWhenUsed="0" w:qFormat="1"/>
-    <w:lsdException w:name="Intense Emphasis" w:semiHidden="0" w:uiPriority="66" w:unhideWhenUsed="0" w:qFormat="1"/>
-    <w:lsdException w:name="Subtle Reference" w:semiHidden="0" w:uiPriority="67" w:unhideWhenUsed="0" w:qFormat="1"/>
-    <w:lsdException w:name="Intense Reference" w:semiHidden="0" w:uiPriority="68" w:unhideWhenUsed="0" w:qFormat="1"/>
-    <w:lsdException w:name="Book Title" w:semiHidden="0" w:uiPriority="69" w:unhideWhenUsed="0" w:qFormat="1"/>
-    <w:lsdException w:name="Bibliography" w:uiPriority="70"/>
-    <w:lsdException w:name="TOC Heading" w:uiPriority="71" w:qFormat="1"/>
+  <w:latentStyles w:defLockedState="0" w:defUIPriority="0" w:defSemiHidden="0" w:defUnhideWhenUsed="0" w:defQFormat="0" w:count="371">
+    <w:lsdException w:name="Normal" w:qFormat="1"/>
+    <w:lsdException w:name="heading 1" w:qFormat="1"/>
+    <w:lsdException w:name="heading 2" w:semiHidden="1" w:unhideWhenUsed="1" w:qFormat="1"/>
+    <w:lsdException w:name="heading 3" w:semiHidden="1" w:unhideWhenUsed="1" w:qFormat="1"/>
+    <w:lsdException w:name="heading 4" w:semiHidden="1" w:unhideWhenUsed="1" w:qFormat="1"/>
+    <w:lsdException w:name="heading 5" w:semiHidden="1" w:unhideWhenUsed="1" w:qFormat="1"/>
+    <w:lsdException w:name="heading 6" w:semiHidden="1" w:unhideWhenUsed="1" w:qFormat="1"/>
+    <w:lsdException w:name="heading 7" w:semiHidden="1" w:unhideWhenUsed="1" w:qFormat="1"/>
+    <w:lsdException w:name="heading 8" w:semiHidden="1" w:unhideWhenUsed="1" w:qFormat="1"/>
+    <w:lsdException w:name="heading 9" w:semiHidden="1" w:unhideWhenUsed="1" w:qFormat="1"/>
+    <w:lsdException w:name="index 1" w:semiHidden="1" w:unhideWhenUsed="1"/>
+    <w:lsdException w:name="index 7" w:semiHidden="1" w:unhideWhenUsed="1"/>
+    <w:lsdException w:name="index 8" w:semiHidden="1" w:unhideWhenUsed="1"/>
+    <w:lsdException w:name="index 9" w:semiHidden="1" w:unhideWhenUsed="1"/>
+    <w:lsdException w:name="toc 1" w:semiHidden="1" w:uiPriority="39" w:unhideWhenUsed="1"/>
+    <w:lsdException w:name="toc 2" w:semiHidden="1" w:uiPriority="39" w:unhideWhenUsed="1"/>
+    <w:lsdException w:name="toc 3" w:semiHidden="1" w:uiPriority="39" w:unhideWhenUsed="1"/>
+    <w:lsdException w:name="toc 4" w:semiHidden="1" w:unhideWhenUsed="1"/>
+    <w:lsdException w:name="toc 5" w:semiHidden="1" w:unhideWhenUsed="1"/>
+    <w:lsdException w:name="toc 6" w:semiHidden="1" w:unhideWhenUsed="1"/>
+    <w:lsdException w:name="toc 7" w:semiHidden="1" w:unhideWhenUsed="1"/>
+    <w:lsdException w:name="toc 8" w:semiHidden="1" w:unhideWhenUsed="1"/>
+    <w:lsdException w:name="toc 9" w:semiHidden="1" w:unhideWhenUsed="1"/>
+    <w:lsdException w:name="Normal Indent" w:semiHidden="1" w:unhideWhenUsed="1"/>
+    <w:lsdException w:name="footnote text" w:semiHidden="1" w:unhideWhenUsed="1"/>
+    <w:lsdException w:name="annotation text" w:semiHidden="1" w:unhideWhenUsed="1"/>
+    <w:lsdException w:name="header" w:semiHidden="1" w:unhideWhenUsed="1"/>
+    <w:lsdException w:name="footer" w:semiHidden="1" w:unhideWhenUsed="1"/>
+    <w:lsdException w:name="index heading" w:semiHidden="1" w:unhideWhenUsed="1"/>
+    <w:lsdException w:name="caption" w:semiHidden="1" w:unhideWhenUsed="1" w:qFormat="1"/>
+    <w:lsdException w:name="table of figures" w:semiHidden="1" w:unhideWhenUsed="1"/>
+    <w:lsdException w:name="envelope address" w:semiHidden="1" w:unhideWhenUsed="1"/>
+    <w:lsdException w:name="envelope return" w:semiHidden="1" w:unhideWhenUsed="1"/>
+    <w:lsdException w:name="footnote reference" w:semiHidden="1" w:unhideWhenUsed="1"/>
+    <w:lsdException w:name="annotation reference" w:semiHidden="1" w:unhideWhenUsed="1"/>
+    <w:lsdException w:name="line number" w:semiHidden="1" w:unhideWhenUsed="1"/>
+    <w:lsdException w:name="page number" w:semiHidden="1" w:unhideWhenUsed="1"/>
+    <w:lsdException w:name="endnote reference" w:semiHidden="1" w:unhideWhenUsed="1"/>
+    <w:lsdException w:name="endnote text" w:semiHidden="1" w:unhideWhenUsed="1"/>
+    <w:lsdException w:name="table of authorities" w:semiHidden="1" w:unhideWhenUsed="1"/>
+    <w:lsdException w:name="macro" w:semiHidden="1" w:unhideWhenUsed="1"/>
+    <w:lsdException w:name="toa heading" w:semiHidden="1" w:unhideWhenUsed="1"/>
+    <w:lsdException w:name="List" w:semiHidden="1" w:unhideWhenUsed="1"/>
+    <w:lsdException w:name="List Bullet" w:semiHidden="1" w:unhideWhenUsed="1"/>
+    <w:lsdException w:name="List Number" w:semiHidden="1" w:unhideWhenUsed="1"/>
+    <w:lsdException w:name="List 2" w:semiHidden="1" w:unhideWhenUsed="1"/>
+    <w:lsdException w:name="List 3" w:semiHidden="1" w:unhideWhenUsed="1"/>
+    <w:lsdException w:name="List 4" w:semiHidden="1" w:unhideWhenUsed="1"/>
+    <w:lsdException w:name="List 5" w:semiHidden="1" w:unhideWhenUsed="1"/>
+    <w:lsdException w:name="List Bullet 2" w:semiHidden="1" w:unhideWhenUsed="1"/>
+    <w:lsdException w:name="List Bullet 3" w:semiHidden="1" w:unhideWhenUsed="1"/>
+    <w:lsdException w:name="List Bullet 4" w:semiHidden="1" w:unhideWhenUsed="1"/>
+    <w:lsdException w:name="List Bullet 5" w:semiHidden="1" w:unhideWhenUsed="1"/>
+    <w:lsdException w:name="List Number 3" w:semiHidden="1" w:unhideWhenUsed="1"/>
+    <w:lsdException w:name="List Number 4" w:semiHidden="1" w:unhideWhenUsed="1"/>
+    <w:lsdException w:name="Title" w:qFormat="1"/>
+    <w:lsdException w:name="Closing" w:semiHidden="1" w:unhideWhenUsed="1"/>
+    <w:lsdException w:name="Signature" w:semiHidden="1" w:unhideWhenUsed="1"/>
+    <w:lsdException w:name="Default Paragraph Font" w:semiHidden="1" w:uiPriority="1" w:unhideWhenUsed="1"/>
+    <w:lsdException w:name="Body Text" w:semiHidden="1" w:unhideWhenUsed="1"/>
+    <w:lsdException w:name="Body Text Indent" w:semiHidden="1" w:unhideWhenUsed="1"/>
+    <w:lsdException w:name="List Continue" w:semiHidden="1" w:unhideWhenUsed="1"/>
+    <w:lsdException w:name="List Continue 2" w:semiHidden="1" w:unhideWhenUsed="1"/>
+    <w:lsdException w:name="List Continue 3" w:semiHidden="1" w:unhideWhenUsed="1"/>
+    <w:lsdException w:name="List Continue 4" w:semiHidden="1" w:unhideWhenUsed="1"/>
+    <w:lsdException w:name="List Continue 5" w:semiHidden="1" w:unhideWhenUsed="1"/>
+    <w:lsdException w:name="Message Header" w:semiHidden="1" w:unhideWhenUsed="1"/>
+    <w:lsdException w:name="Subtitle" w:qFormat="1"/>
+    <w:lsdException w:name="Salutation" w:semiHidden="1" w:unhideWhenUsed="1"/>
+    <w:lsdException w:name="Date" w:semiHidden="1" w:unhideWhenUsed="1"/>
+    <w:lsdException w:name="Body Text First Indent" w:semiHidden="1" w:unhideWhenUsed="1"/>
+    <w:lsdException w:name="Body Text First Indent 2" w:semiHidden="1" w:unhideWhenUsed="1"/>
+    <w:lsdException w:name="Note Heading" w:semiHidden="1" w:unhideWhenUsed="1"/>
+    <w:lsdException w:name="Body Text 2" w:semiHidden="1" w:unhideWhenUsed="1"/>
+    <w:lsdException w:name="Body Text 3" w:semiHidden="1" w:unhideWhenUsed="1"/>
+    <w:lsdException w:name="Body Text Indent 2" w:semiHidden="1" w:unhideWhenUsed="1"/>
+    <w:lsdException w:name="Strong" w:qFormat="1"/>
+    <w:lsdException w:name="Emphasis" w:qFormat="1"/>
+    <w:lsdException w:name="Document Map" w:semiHidden="1" w:unhideWhenUsed="1"/>
+    <w:lsdException w:name="Plain Text" w:semiHidden="1" w:unhideWhenUsed="1"/>
+    <w:lsdException w:name="E-mail Signature" w:semiHidden="1" w:unhideWhenUsed="1"/>
+    <w:lsdException w:name="HTML Top of Form" w:semiHidden="1" w:unhideWhenUsed="1"/>
+    <w:lsdException w:name="HTML Bottom of Form" w:semiHidden="1" w:unhideWhenUsed="1"/>
+    <w:lsdException w:name="Normal (Web)" w:semiHidden="1" w:unhideWhenUsed="1"/>
+    <w:lsdException w:name="HTML Acronym" w:semiHidden="1" w:unhideWhenUsed="1"/>
+    <w:lsdException w:name="HTML Address" w:semiHidden="1" w:unhideWhenUsed="1"/>
+    <w:lsdException w:name="HTML Cite" w:semiHidden="1" w:unhideWhenUsed="1"/>
+    <w:lsdException w:name="HTML Code" w:semiHidden="1" w:unhideWhenUsed="1"/>
+    <w:lsdException w:name="HTML Definition" w:semiHidden="1" w:unhideWhenUsed="1"/>
+    <w:lsdException w:name="HTML Keyboard" w:semiHidden="1" w:unhideWhenUsed="1"/>
+    <w:lsdException w:name="HTML Preformatted" w:semiHidden="1" w:unhideWhenUsed="1"/>
+    <w:lsdException w:name="HTML Sample" w:semiHidden="1" w:unhideWhenUsed="1"/>
+    <w:lsdException w:name="HTML Typewriter" w:semiHidden="1" w:unhideWhenUsed="1"/>
+    <w:lsdException w:name="HTML Variable" w:semiHidden="1" w:unhideWhenUsed="1"/>
+    <w:lsdException w:name="Normal Table" w:semiHidden="1" w:unhideWhenUsed="1"/>
+    <w:lsdException w:name="annotation subject" w:semiHidden="1" w:unhideWhenUsed="1"/>
+    <w:lsdException w:name="No List" w:semiHidden="1" w:uiPriority="99" w:unhideWhenUsed="1"/>
+    <w:lsdException w:name="Outline List 1" w:semiHidden="1" w:unhideWhenUsed="1"/>
+    <w:lsdException w:name="Outline List 2" w:semiHidden="1" w:unhideWhenUsed="1"/>
+    <w:lsdException w:name="Outline List 3" w:semiHidden="1" w:unhideWhenUsed="1"/>
+    <w:lsdException w:name="Table Simple 1" w:semiHidden="1" w:unhideWhenUsed="1"/>
+    <w:lsdException w:name="Table Simple 2" w:semiHidden="1" w:unhideWhenUsed="1"/>
+    <w:lsdException w:name="Table Simple 3" w:semiHidden="1" w:unhideWhenUsed="1"/>
+    <w:lsdException w:name="Table Classic 1" w:semiHidden="1" w:unhideWhenUsed="1"/>
+    <w:lsdException w:name="Table Classic 2" w:semiHidden="1" w:unhideWhenUsed="1"/>
+    <w:lsdException w:name="Table Classic 3" w:semiHidden="1" w:unhideWhenUsed="1"/>
+    <w:lsdException w:name="Table Classic 4" w:semiHidden="1" w:unhideWhenUsed="1"/>
+    <w:lsdException w:name="Table Colorful 1" w:semiHidden="1" w:unhideWhenUsed="1"/>
+    <w:lsdException w:name="Table Colorful 2" w:semiHidden="1" w:unhideWhenUsed="1"/>
+    <w:lsdException w:name="Table Colorful 3" w:semiHidden="1" w:unhideWhenUsed="1"/>
+    <w:lsdException w:name="Table Columns 1" w:semiHidden="1" w:unhideWhenUsed="1"/>
+    <w:lsdException w:name="Table Columns 2" w:semiHidden="1" w:unhideWhenUsed="1"/>
+    <w:lsdException w:name="Table Columns 3" w:semiHidden="1" w:unhideWhenUsed="1"/>
+    <w:lsdException w:name="Table Columns 4" w:semiHidden="1" w:unhideWhenUsed="1"/>
+    <w:lsdException w:name="Table Columns 5" w:semiHidden="1" w:unhideWhenUsed="1"/>
+    <w:lsdException w:name="Table Grid 1" w:semiHidden="1" w:unhideWhenUsed="1"/>
+    <w:lsdException w:name="Table Grid 2" w:semiHidden="1" w:unhideWhenUsed="1"/>
+    <w:lsdException w:name="Table Grid 3" w:semiHidden="1" w:unhideWhenUsed="1"/>
+    <w:lsdException w:name="Table Grid 4" w:semiHidden="1" w:unhideWhenUsed="1"/>
+    <w:lsdException w:name="Table Grid 5" w:semiHidden="1" w:unhideWhenUsed="1"/>
+    <w:lsdException w:name="Table Grid 6" w:semiHidden="1" w:unhideWhenUsed="1"/>
+    <w:lsdException w:name="Table Grid 7" w:semiHidden="1" w:unhideWhenUsed="1"/>
+    <w:lsdException w:name="Table Grid 8" w:semiHidden="1" w:unhideWhenUsed="1"/>
+    <w:lsdException w:name="Table List 1" w:semiHidden="1" w:unhideWhenUsed="1"/>
+    <w:lsdException w:name="Table List 2" w:semiHidden="1" w:unhideWhenUsed="1"/>
+    <w:lsdException w:name="Table List 3" w:semiHidden="1" w:unhideWhenUsed="1"/>
+    <w:lsdException w:name="Table List 4" w:semiHidden="1" w:unhideWhenUsed="1"/>
+    <w:lsdException w:name="Table List 5" w:semiHidden="1" w:unhideWhenUsed="1"/>
+    <w:lsdException w:name="Table List 6" w:semiHidden="1" w:unhideWhenUsed="1"/>
+    <w:lsdException w:name="Table List 7" w:semiHidden="1" w:unhideWhenUsed="1"/>
+    <w:lsdException w:name="Table List 8" w:semiHidden="1" w:unhideWhenUsed="1"/>
+    <w:lsdException w:name="Table 3D effects 1" w:semiHidden="1" w:unhideWhenUsed="1"/>
+    <w:lsdException w:name="Table 3D effects 2" w:semiHidden="1" w:unhideWhenUsed="1"/>
+    <w:lsdException w:name="Table 3D effects 3" w:semiHidden="1" w:unhideWhenUsed="1"/>
+    <w:lsdException w:name="Table Contemporary" w:semiHidden="1" w:unhideWhenUsed="1"/>
+    <w:lsdException w:name="Table Elegant" w:semiHidden="1" w:unhideWhenUsed="1"/>
+    <w:lsdException w:name="Table Professional" w:semiHidden="1" w:unhideWhenUsed="1"/>
+    <w:lsdException w:name="Table Subtle 1" w:semiHidden="1" w:unhideWhenUsed="1"/>
+    <w:lsdException w:name="Table Subtle 2" w:semiHidden="1" w:unhideWhenUsed="1"/>
+    <w:lsdException w:name="Table Web 1" w:semiHidden="1" w:unhideWhenUsed="1"/>
+    <w:lsdException w:name="Table Web 2" w:semiHidden="1" w:unhideWhenUsed="1"/>
+    <w:lsdException w:name="Table Web 3" w:semiHidden="1" w:unhideWhenUsed="1"/>
+    <w:lsdException w:name="Balloon Text" w:semiHidden="1" w:unhideWhenUsed="1"/>
+    <w:lsdException w:name="Table Theme" w:semiHidden="1" w:unhideWhenUsed="1"/>
+    <w:lsdException w:name="Placeholder Text" w:semiHidden="1" w:uiPriority="99"/>
+    <w:lsdException w:name="No Spacing" w:uiPriority="99" w:qFormat="1"/>
+    <w:lsdException w:name="Light Shading" w:uiPriority="99"/>
+    <w:lsdException w:name="Light List" w:uiPriority="99"/>
+    <w:lsdException w:name="Light Grid" w:uiPriority="99"/>
+    <w:lsdException w:name="Medium Shading 1" w:uiPriority="99"/>
+    <w:lsdException w:name="Medium Shading 2" w:uiPriority="99"/>
+    <w:lsdException w:name="Medium List 1" w:uiPriority="99"/>
+    <w:lsdException w:name="Medium List 2" w:uiPriority="99"/>
+    <w:lsdException w:name="Medium Grid 1" w:uiPriority="99"/>
+    <w:lsdException w:name="Medium Grid 2" w:uiPriority="1" w:qFormat="1"/>
+    <w:lsdException w:name="Medium Grid 3" w:uiPriority="60"/>
+    <w:lsdException w:name="Dark List" w:uiPriority="61"/>
+    <w:lsdException w:name="Colorful Shading" w:uiPriority="62"/>
+    <w:lsdException w:name="Colorful List" w:uiPriority="63"/>
+    <w:lsdException w:name="Colorful Grid" w:uiPriority="64"/>
+    <w:lsdException w:name="Light Shading Accent 1" w:uiPriority="65"/>
+    <w:lsdException w:name="Light List Accent 1" w:uiPriority="66"/>
+    <w:lsdException w:name="Light Grid Accent 1" w:uiPriority="67"/>
+    <w:lsdException w:name="Medium Shading 1 Accent 1" w:uiPriority="68"/>
+    <w:lsdException w:name="Medium Shading 2 Accent 1" w:uiPriority="69"/>
+    <w:lsdException w:name="Medium List 1 Accent 1" w:uiPriority="70"/>
+    <w:lsdException w:name="Revision" w:semiHidden="1" w:uiPriority="71"/>
+    <w:lsdException w:name="List Paragraph" w:uiPriority="72" w:qFormat="1"/>
+    <w:lsdException w:name="Quote" w:uiPriority="73" w:qFormat="1"/>
+    <w:lsdException w:name="Intense Quote" w:uiPriority="60" w:qFormat="1"/>
+    <w:lsdException w:name="Medium List 2 Accent 1" w:uiPriority="61"/>
+    <w:lsdException w:name="Medium Grid 1 Accent 1" w:uiPriority="62"/>
+    <w:lsdException w:name="Medium Grid 2 Accent 1" w:uiPriority="63"/>
+    <w:lsdException w:name="Medium Grid 3 Accent 1" w:uiPriority="64"/>
+    <w:lsdException w:name="Dark List Accent 1" w:uiPriority="65"/>
+    <w:lsdException w:name="Colorful Shading Accent 1" w:uiPriority="99"/>
+    <w:lsdException w:name="Colorful List Accent 1" w:uiPriority="34" w:qFormat="1"/>
+    <w:lsdException w:name="Colorful Grid Accent 1" w:uiPriority="29" w:qFormat="1"/>
+    <w:lsdException w:name="Light Shading Accent 2" w:uiPriority="30" w:qFormat="1"/>
+    <w:lsdException w:name="Light List Accent 2" w:uiPriority="66"/>
+    <w:lsdException w:name="Light Grid Accent 2" w:uiPriority="67"/>
+    <w:lsdException w:name="Medium Shading 1 Accent 2" w:uiPriority="68"/>
+    <w:lsdException w:name="Medium Shading 2 Accent 2" w:uiPriority="69"/>
+    <w:lsdException w:name="Medium List 1 Accent 2" w:uiPriority="70"/>
+    <w:lsdException w:name="Medium List 2 Accent 2" w:uiPriority="71"/>
+    <w:lsdException w:name="Medium Grid 1 Accent 2" w:uiPriority="72"/>
+    <w:lsdException w:name="Medium Grid 2 Accent 2" w:uiPriority="73"/>
+    <w:lsdException w:name="Medium Grid 3 Accent 2" w:uiPriority="60"/>
+    <w:lsdException w:name="Dark List Accent 2" w:uiPriority="61"/>
+    <w:lsdException w:name="Colorful Shading Accent 2" w:uiPriority="62"/>
+    <w:lsdException w:name="Colorful List Accent 2" w:uiPriority="63"/>
+    <w:lsdException w:name="Colorful Grid Accent 2" w:uiPriority="64"/>
+    <w:lsdException w:name="Light Shading Accent 3" w:uiPriority="65"/>
+    <w:lsdException w:name="Light List Accent 3" w:uiPriority="66"/>
+    <w:lsdException w:name="Light Grid Accent 3" w:uiPriority="67"/>
+    <w:lsdException w:name="Medium Shading 1 Accent 3" w:uiPriority="68"/>
+    <w:lsdException w:name="Medium Shading 2 Accent 3" w:uiPriority="69"/>
+    <w:lsdException w:name="Medium List 1 Accent 3" w:uiPriority="70"/>
+    <w:lsdException w:name="Medium List 2 Accent 3" w:uiPriority="71"/>
+    <w:lsdException w:name="Medium Grid 1 Accent 3" w:uiPriority="72"/>
+    <w:lsdException w:name="Medium Grid 2 Accent 3" w:uiPriority="73"/>
+    <w:lsdException w:name="Medium Grid 3 Accent 3" w:uiPriority="60"/>
+    <w:lsdException w:name="Dark List Accent 3" w:uiPriority="61"/>
+    <w:lsdException w:name="Colorful Shading Accent 3" w:uiPriority="62"/>
+    <w:lsdException w:name="Colorful List Accent 3" w:uiPriority="63"/>
+    <w:lsdException w:name="Colorful Grid Accent 3" w:uiPriority="64"/>
+    <w:lsdException w:name="Light Shading Accent 4" w:uiPriority="65"/>
+    <w:lsdException w:name="Light List Accent 4" w:uiPriority="66"/>
+    <w:lsdException w:name="Light Grid Accent 4" w:uiPriority="67"/>
+    <w:lsdException w:name="Medium Shading 1 Accent 4" w:uiPriority="68"/>
+    <w:lsdException w:name="Medium Shading 2 Accent 4" w:uiPriority="69"/>
+    <w:lsdException w:name="Medium List 1 Accent 4" w:uiPriority="70"/>
+    <w:lsdException w:name="Medium List 2 Accent 4" w:uiPriority="71"/>
+    <w:lsdException w:name="Medium Grid 1 Accent 4" w:uiPriority="72"/>
+    <w:lsdException w:name="Medium Grid 2 Accent 4" w:uiPriority="73"/>
+    <w:lsdException w:name="Medium Grid 3 Accent 4" w:uiPriority="60"/>
+    <w:lsdException w:name="Dark List Accent 4" w:uiPriority="61"/>
+    <w:lsdException w:name="Colorful Shading Accent 4" w:uiPriority="62"/>
+    <w:lsdException w:name="Colorful List Accent 4" w:uiPriority="63"/>
+    <w:lsdException w:name="Colorful Grid Accent 4" w:uiPriority="64"/>
+    <w:lsdException w:name="Light Shading Accent 5" w:uiPriority="65"/>
+    <w:lsdException w:name="Light List Accent 5" w:uiPriority="66"/>
+    <w:lsdException w:name="Light Grid Accent 5" w:uiPriority="67"/>
+    <w:lsdException w:name="Medium Shading 1 Accent 5" w:uiPriority="68"/>
+    <w:lsdException w:name="Medium Shading 2 Accent 5" w:uiPriority="69"/>
+    <w:lsdException w:name="Medium List 1 Accent 5" w:uiPriority="70"/>
+    <w:lsdException w:name="Medium List 2 Accent 5" w:uiPriority="71"/>
+    <w:lsdException w:name="Medium Grid 1 Accent 5" w:uiPriority="72"/>
+    <w:lsdException w:name="Medium Grid 2 Accent 5" w:uiPriority="73"/>
+    <w:lsdException w:name="Medium Grid 3 Accent 5" w:uiPriority="60"/>
+    <w:lsdException w:name="Dark List Accent 5" w:uiPriority="61"/>
+    <w:lsdException w:name="Colorful Shading Accent 5" w:uiPriority="62"/>
+    <w:lsdException w:name="Colorful List Accent 5" w:uiPriority="63"/>
+    <w:lsdException w:name="Colorful Grid Accent 5" w:uiPriority="64"/>
+    <w:lsdException w:name="Light Shading Accent 6" w:uiPriority="65"/>
+    <w:lsdException w:name="Light List Accent 6" w:uiPriority="66"/>
+    <w:lsdException w:name="Light Grid Accent 6" w:uiPriority="67"/>
+    <w:lsdException w:name="Medium Shading 1 Accent 6" w:uiPriority="68"/>
+    <w:lsdException w:name="Medium Shading 2 Accent 6" w:uiPriority="69"/>
+    <w:lsdException w:name="Medium List 1 Accent 6" w:uiPriority="70"/>
+    <w:lsdException w:name="Medium List 2 Accent 6" w:uiPriority="71"/>
+    <w:lsdException w:name="Medium Grid 1 Accent 6" w:uiPriority="72"/>
+    <w:lsdException w:name="Medium Grid 2 Accent 6" w:uiPriority="73"/>
+    <w:lsdException w:name="Medium Grid 3 Accent 6" w:uiPriority="60"/>
+    <w:lsdException w:name="Dark List Accent 6" w:uiPriority="61"/>
+    <w:lsdException w:name="Colorful Shading Accent 6" w:uiPriority="62"/>
+    <w:lsdException w:name="Colorful List Accent 6" w:uiPriority="63"/>
+    <w:lsdException w:name="Colorful Grid Accent 6" w:uiPriority="64"/>
+    <w:lsdException w:name="Subtle Emphasis" w:uiPriority="65" w:qFormat="1"/>
+    <w:lsdException w:name="Intense Emphasis" w:uiPriority="66" w:qFormat="1"/>
+    <w:lsdException w:name="Subtle Reference" w:uiPriority="67" w:qFormat="1"/>
+    <w:lsdException w:name="Intense Reference" w:uiPriority="68" w:qFormat="1"/>
+    <w:lsdException w:name="Book Title" w:uiPriority="69" w:qFormat="1"/>
+    <w:lsdException w:name="Bibliography" w:semiHidden="1" w:uiPriority="70" w:unhideWhenUsed="1"/>
+    <w:lsdException w:name="TOC Heading" w:semiHidden="1" w:uiPriority="71" w:unhideWhenUsed="1" w:qFormat="1"/>
+    <w:lsdException w:name="Grid Table 4" w:uiPriority="49"/>
+    <w:lsdException w:name="Grid Table 5 Dark" w:uiPriority="50"/>
+    <w:lsdException w:name="Grid Table 6 Colorful" w:uiPriority="51"/>
+    <w:lsdException w:name="Grid Table 7 Colorful" w:uiPriority="52"/>
+    <w:lsdException w:name="Grid Table 1 Light Accent 1" w:uiPriority="46"/>
+    <w:lsdException w:name="Grid Table 2 Accent 1" w:uiPriority="47"/>
+    <w:lsdException w:name="Grid Table 3 Accent 1" w:uiPriority="48"/>
+    <w:lsdException w:name="Grid Table 4 Accent 1" w:uiPriority="49"/>
+    <w:lsdException w:name="Grid Table 5 Dark Accent 1" w:uiPriority="50"/>
+    <w:lsdException w:name="Grid Table 6 Colorful Accent 1" w:uiPriority="51"/>
+    <w:lsdException w:name="Grid Table 7 Colorful Accent 1" w:uiPriority="52"/>
+    <w:lsdException w:name="Grid Table 1 Light Accent 2" w:uiPriority="46"/>
+    <w:lsdException w:name="Grid Table 2 Accent 2" w:uiPriority="47"/>
+    <w:lsdException w:name="Grid Table 3 Accent 2" w:uiPriority="48"/>
+    <w:lsdException w:name="Grid Table 4 Accent 2" w:uiPriority="49"/>
+    <w:lsdException w:name="Grid Table 5 Dark Accent 2" w:uiPriority="50"/>
+    <w:lsdException w:name="Grid Table 6 Colorful Accent 2" w:uiPriority="51"/>
+    <w:lsdException w:name="Grid Table 7 Colorful Accent 2" w:uiPriority="52"/>
+    <w:lsdException w:name="Grid Table 1 Light Accent 3" w:uiPriority="46"/>
+    <w:lsdException w:name="Grid Table 2 Accent 3" w:uiPriority="47"/>
+    <w:lsdException w:name="Grid Table 3 Accent 3" w:uiPriority="48"/>
+    <w:lsdException w:name="Grid Table 4 Accent 3" w:uiPriority="49"/>
+    <w:lsdException w:name="Grid Table 5 Dark Accent 3" w:uiPriority="50"/>
+    <w:lsdException w:name="Grid Table 6 Colorful Accent 3" w:uiPriority="51"/>
+    <w:lsdException w:name="Grid Table 7 Colorful Accent 3" w:uiPriority="52"/>
+    <w:lsdException w:name="Grid Table 1 Light Accent 4" w:uiPriority="46"/>
+    <w:lsdException w:name="Grid Table 2 Accent 4" w:uiPriority="47"/>
+    <w:lsdException w:name="Grid Table 3 Accent 4" w:uiPriority="48"/>
+    <w:lsdException w:name="Grid Table 4 Accent 4" w:uiPriority="49"/>
+    <w:lsdException w:name="Grid Table 5 Dark Accent 4" w:uiPriority="50"/>
+    <w:lsdException w:name="Grid Table 6 Colorful Accent 4" w:uiPriority="51"/>
+    <w:lsdException w:name="Grid Table 7 Colorful Accent 4" w:uiPriority="52"/>
+    <w:lsdException w:name="Grid Table 1 Light Accent 5" w:uiPriority="46"/>
+    <w:lsdException w:name="Grid Table 2 Accent 5" w:uiPriority="47"/>
+    <w:lsdException w:name="Grid Table 3 Accent 5" w:uiPriority="48"/>
+    <w:lsdException w:name="Grid Table 4 Accent 5" w:uiPriority="49"/>
+    <w:lsdException w:name="Grid Table 5 Dark Accent 5" w:uiPriority="50"/>
+    <w:lsdException w:name="Grid Table 6 Colorful Accent 5" w:uiPriority="51"/>
+    <w:lsdException w:name="Grid Table 7 Colorful Accent 5" w:uiPriority="52"/>
+    <w:lsdException w:name="Grid Table 1 Light Accent 6" w:uiPriority="46"/>
+    <w:lsdException w:name="Grid Table 2 Accent 6" w:uiPriority="47"/>
+    <w:lsdException w:name="Grid Table 3 Accent 6" w:uiPriority="48"/>
+    <w:lsdException w:name="Grid Table 4 Accent 6" w:uiPriority="49"/>
+    <w:lsdException w:name="Grid Table 5 Dark Accent 6" w:uiPriority="50"/>
+    <w:lsdException w:name="Grid Table 6 Colorful Accent 6" w:uiPriority="51"/>
+    <w:lsdException w:name="Grid Table 7 Colorful Accent 6" w:uiPriority="52"/>
+    <w:lsdException w:name="List Table 1 Light" w:uiPriority="46"/>
+    <w:lsdException w:name="List Table 2" w:uiPriority="47"/>
+    <w:lsdException w:name="List Table 3" w:uiPriority="48"/>
+    <w:lsdException w:name="List Table 4" w:uiPriority="49"/>
+    <w:lsdException w:name="List Table 5 Dark" w:uiPriority="50"/>
+    <w:lsdException w:name="List Table 6 Colorful" w:uiPriority="51"/>
+    <w:lsdException w:name="List Table 7 Colorful" w:uiPriority="52"/>
+    <w:lsdException w:name="List Table 1 Light Accent 1" w:uiPriority="46"/>
+    <w:lsdException w:name="List Table 2 Accent 1" w:uiPriority="47"/>
+    <w:lsdException w:name="List Table 3 Accent 1" w:uiPriority="48"/>
+    <w:lsdException w:name="List Table 4 Accent 1" w:uiPriority="49"/>
+    <w:lsdException w:name="List Table 5 Dark Accent 1" w:uiPriority="50"/>
+    <w:lsdException w:name="List Table 6 Colorful Accent 1" w:uiPriority="51"/>
+    <w:lsdException w:name="List Table 7 Colorful Accent 1" w:uiPriority="52"/>
+    <w:lsdException w:name="List Table 1 Light Accent 2" w:uiPriority="46"/>
+    <w:lsdException w:name="List Table 2 Accent 2" w:uiPriority="47"/>
+    <w:lsdException w:name="List Table 3 Accent 2" w:uiPriority="48"/>
+    <w:lsdException w:name="List Table 4 Accent 2" w:uiPriority="49"/>
+    <w:lsdException w:name="List Table 5 Dark Accent 2" w:uiPriority="50"/>
+    <w:lsdException w:name="List Table 6 Colorful Accent 2" w:uiPriority="51"/>
+    <w:lsdException w:name="List Table 7 Colorful Accent 2" w:uiPriority="52"/>
+    <w:lsdException w:name="List Table 1 Light Accent 3" w:uiPriority="46"/>
+    <w:lsdException w:name="List Table 2 Accent 3" w:uiPriority="47"/>
+    <w:lsdException w:name="List Table 3 Accent 3" w:uiPriority="48"/>
+    <w:lsdException w:name="List Table 4 Accent 3" w:uiPriority="49"/>
+    <w:lsdException w:name="List Table 5 Dark Accent 3" w:uiPriority="50"/>
+    <w:lsdException w:name="List Table 6 Colorful Accent 3" w:uiPriority="51"/>
+    <w:lsdException w:name="List Table 7 Colorful Accent 3" w:uiPriority="52"/>
+    <w:lsdException w:name="List Table 1 Light Accent 4" w:uiPriority="46"/>
+    <w:lsdException w:name="List Table 2 Accent 4" w:uiPriority="47"/>
+    <w:lsdException w:name="List Table 3 Accent 4" w:uiPriority="48"/>
+    <w:lsdException w:name="List Table 4 Accent 4" w:uiPriority="49"/>
+    <w:lsdException w:name="List Table 5 Dark Accent 4" w:uiPriority="50"/>
+    <w:lsdException w:name="List Table 6 Colorful Accent 4" w:uiPriority="51"/>
+    <w:lsdException w:name="List Table 7 Colorful Accent 4" w:uiPriority="52"/>
+    <w:lsdException w:name="List Table 1 Light Accent 5" w:uiPriority="46"/>
+    <w:lsdException w:name="List Table 2 Accent 5" w:uiPriority="47"/>
+    <w:lsdException w:name="List Table 3 Accent 5" w:uiPriority="48"/>
+    <w:lsdException w:name="List Table 4 Accent 5" w:uiPriority="49"/>
+    <w:lsdException w:name="List Table 5 Dark Accent 5" w:uiPriority="50"/>
+    <w:lsdException w:name="List Table 6 Colorful Accent 5" w:uiPriority="51"/>
+    <w:lsdException w:name="List Table 7 Colorful Accent 5" w:uiPriority="52"/>
+    <w:lsdException w:name="List Table 1 Light Accent 6" w:uiPriority="46"/>
+    <w:lsdException w:name="List Table 2 Accent 6" w:uiPriority="47"/>
+    <w:lsdException w:name="List Table 3 Accent 6" w:uiPriority="48"/>
+    <w:lsdException w:name="List Table 4 Accent 6" w:uiPriority="49"/>
+    <w:lsdException w:name="List Table 5 Dark Accent 6" w:uiPriority="50"/>
+    <w:lsdException w:name="List Table 6 Colorful Accent 6" w:uiPriority="51"/>
+    <w:lsdException w:name="List Table 7 Colorful Accent 6" w:uiPriority="52"/>
   </w:latentStyles>
   <w:style w:type="paragraph" w:default="1" w:styleId="Normal">
     <w:name w:val="Normal"/>
@@ -13460,7 +13619,7 @@
       <w:sz w:val="24"/>
     </w:rPr>
   </w:style>
-  <w:style w:type="table" w:styleId="Grille">
+  <w:style w:type="table" w:styleId="Grilledutableau">
     <w:name w:val="Table Grid"/>
     <w:basedOn w:val="TableauNormal"/>
     <w:rsid w:val="00DD2C7C"/>
@@ -13468,7 +13627,6 @@
       <w:ind w:left="567"/>
     </w:pPr>
     <w:tblPr>
-      <w:tblInd w:w="0" w:type="dxa"/>
       <w:tblBorders>
         <w:top w:val="single" w:sz="4" w:space="0" w:color="auto"/>
         <w:left w:val="single" w:sz="4" w:space="0" w:color="auto"/>
@@ -13477,12 +13635,6 @@
         <w:insideH w:val="single" w:sz="4" w:space="0" w:color="auto"/>
         <w:insideV w:val="single" w:sz="4" w:space="0" w:color="auto"/>
       </w:tblBorders>
-      <w:tblCellMar>
-        <w:top w:w="0" w:type="dxa"/>
-        <w:left w:w="108" w:type="dxa"/>
-        <w:bottom w:w="0" w:type="dxa"/>
-        <w:right w:w="108" w:type="dxa"/>
-      </w:tblCellMar>
     </w:tblPr>
   </w:style>
   <w:style w:type="paragraph" w:customStyle="1" w:styleId="Grilleclaire-Accent31">
@@ -13513,7 +13665,7 @@
       <w:lang w:eastAsia="ko-KR"/>
     </w:rPr>
   </w:style>
-  <w:style w:type="table" w:styleId="Classique3">
+  <w:style w:type="table" w:styleId="Tableauclassique3">
     <w:name w:val="Table Classic 3"/>
     <w:basedOn w:val="TableauNormal"/>
     <w:rsid w:val="00DC3535"/>
@@ -13524,19 +13676,12 @@
       <w:color w:val="000080"/>
     </w:rPr>
     <w:tblPr>
-      <w:tblInd w:w="0" w:type="dxa"/>
       <w:tblBorders>
         <w:top w:val="single" w:sz="12" w:space="0" w:color="000000"/>
         <w:left w:val="single" w:sz="12" w:space="0" w:color="000000"/>
         <w:bottom w:val="single" w:sz="12" w:space="0" w:color="000000"/>
         <w:right w:val="single" w:sz="12" w:space="0" w:color="000000"/>
       </w:tblBorders>
-      <w:tblCellMar>
-        <w:top w:w="0" w:type="dxa"/>
-        <w:left w:w="108" w:type="dxa"/>
-        <w:bottom w:w="0" w:type="dxa"/>
-        <w:right w:w="108" w:type="dxa"/>
-      </w:tblCellMar>
     </w:tblPr>
     <w:tcPr>
       <w:shd w:val="solid" w:color="C0C0C0" w:fill="FFFFFF"/>
@@ -13577,7 +13722,7 @@
       </w:rPr>
     </w:tblStylePr>
   </w:style>
-  <w:style w:type="table" w:styleId="Colonnes1">
+  <w:style w:type="table" w:styleId="Colonnesdetableau1">
     <w:name w:val="Table Columns 1"/>
     <w:basedOn w:val="TableauNormal"/>
     <w:rsid w:val="00DC3535"/>
@@ -13590,19 +13735,12 @@
     </w:rPr>
     <w:tblPr>
       <w:tblStyleColBandSize w:val="1"/>
-      <w:tblInd w:w="0" w:type="dxa"/>
       <w:tblBorders>
         <w:top w:val="single" w:sz="12" w:space="0" w:color="000000"/>
         <w:left w:val="single" w:sz="12" w:space="0" w:color="000000"/>
         <w:bottom w:val="single" w:sz="12" w:space="0" w:color="000000"/>
         <w:right w:val="single" w:sz="12" w:space="0" w:color="000000"/>
       </w:tblBorders>
-      <w:tblCellMar>
-        <w:top w:w="0" w:type="dxa"/>
-        <w:left w:w="108" w:type="dxa"/>
-        <w:bottom w:w="0" w:type="dxa"/>
-        <w:right w:w="108" w:type="dxa"/>
-      </w:tblCellMar>
     </w:tblPr>
     <w:tcPr>
       <w:shd w:val="pct25" w:color="000000" w:fill="FFFFFF"/>
@@ -13659,7 +13797,7 @@
       </w:rPr>
     </w:tblStylePr>
   </w:style>
-  <w:style w:type="table" w:styleId="Classique4">
+  <w:style w:type="table" w:styleId="Tableauclassique4">
     <w:name w:val="Table Classic 4"/>
     <w:basedOn w:val="TableauNormal"/>
     <w:rsid w:val="00814EDE"/>
@@ -13667,19 +13805,12 @@
       <w:ind w:left="567"/>
     </w:pPr>
     <w:tblPr>
-      <w:tblInd w:w="0" w:type="dxa"/>
       <w:tblBorders>
         <w:top w:val="single" w:sz="12" w:space="0" w:color="000000"/>
         <w:left w:val="single" w:sz="6" w:space="0" w:color="000000"/>
         <w:bottom w:val="single" w:sz="12" w:space="0" w:color="000000"/>
         <w:right w:val="single" w:sz="6" w:space="0" w:color="000000"/>
       </w:tblBorders>
-      <w:tblCellMar>
-        <w:top w:w="0" w:type="dxa"/>
-        <w:left w:w="108" w:type="dxa"/>
-        <w:bottom w:w="0" w:type="dxa"/>
-        <w:right w:w="108" w:type="dxa"/>
-      </w:tblCellMar>
     </w:tblPr>
     <w:tcPr>
       <w:shd w:val="clear" w:color="auto" w:fill="auto"/>
@@ -13740,7 +13871,7 @@
       <w:color w:val="808080"/>
     </w:rPr>
   </w:style>
-  <w:style w:type="table" w:styleId="Listeencolonnes2">
+  <w:style w:type="table" w:styleId="Tableauliste2">
     <w:name w:val="Table List 2"/>
     <w:basedOn w:val="TableauNormal"/>
     <w:rsid w:val="007B7AF7"/>
@@ -13749,16 +13880,9 @@
     </w:pPr>
     <w:tblPr>
       <w:tblStyleRowBandSize w:val="2"/>
-      <w:tblInd w:w="0" w:type="dxa"/>
       <w:tblBorders>
         <w:bottom w:val="single" w:sz="12" w:space="0" w:color="808080"/>
       </w:tblBorders>
-      <w:tblCellMar>
-        <w:top w:w="0" w:type="dxa"/>
-        <w:left w:w="108" w:type="dxa"/>
-        <w:bottom w:w="0" w:type="dxa"/>
-        <w:right w:w="108" w:type="dxa"/>
-      </w:tblCellMar>
     </w:tblPr>
     <w:tblStylePr w:type="firstRow">
       <w:rPr>
@@ -13836,17 +13960,10 @@
     <w:tblPr>
       <w:tblStyleRowBandSize w:val="1"/>
       <w:tblStyleColBandSize w:val="1"/>
-      <w:tblInd w:w="0" w:type="dxa"/>
       <w:tblBorders>
         <w:top w:val="single" w:sz="8" w:space="0" w:color="4472C4" w:themeColor="accent5"/>
         <w:bottom w:val="single" w:sz="8" w:space="0" w:color="4472C4" w:themeColor="accent5"/>
       </w:tblBorders>
-      <w:tblCellMar>
-        <w:top w:w="0" w:type="dxa"/>
-        <w:left w:w="108" w:type="dxa"/>
-        <w:bottom w:w="0" w:type="dxa"/>
-        <w:right w:w="108" w:type="dxa"/>
-      </w:tblCellMar>
     </w:tblPr>
     <w:tblStylePr w:type="firstRow">
       <w:rPr>
@@ -13914,13 +14031,6 @@
     <w:tblPr>
       <w:tblStyleRowBandSize w:val="1"/>
       <w:tblStyleColBandSize w:val="1"/>
-      <w:tblInd w:w="0" w:type="dxa"/>
-      <w:tblCellMar>
-        <w:top w:w="0" w:type="dxa"/>
-        <w:left w:w="108" w:type="dxa"/>
-        <w:bottom w:w="0" w:type="dxa"/>
-        <w:right w:w="108" w:type="dxa"/>
-      </w:tblCellMar>
     </w:tblPr>
     <w:tblStylePr w:type="firstRow">
       <w:rPr>
@@ -13971,7 +14081,7 @@
       </w:tcPr>
     </w:tblStylePr>
   </w:style>
-  <w:style w:type="character" w:styleId="Marquedannotation">
+  <w:style w:type="character" w:styleId="Marquedecommentaire">
     <w:name w:val="annotation reference"/>
     <w:basedOn w:val="Policepardfaut"/>
     <w:rsid w:val="00B9740A"/>
@@ -14202,1079 +14312,7 @@
       <w:rFonts w:asciiTheme="minorHAnsi" w:eastAsiaTheme="minorEastAsia" w:hAnsiTheme="minorHAnsi" w:cstheme="minorBidi"/>
     </w:rPr>
   </w:style>
-  <w:style w:type="character" w:styleId="Marquenotebasdepage">
-    <w:name w:val="footnote reference"/>
-    <w:basedOn w:val="Policepardfaut"/>
-    <w:semiHidden/>
-    <w:unhideWhenUsed/>
-    <w:rsid w:val="00494505"/>
-    <w:rPr>
-      <w:vertAlign w:val="superscript"/>
-    </w:rPr>
-  </w:style>
-</w:styles>
-</file>
-
-<file path=word/stylesWithEffects.xml><?xml version="1.0" encoding="utf-8"?>
-<w:styles xmlns:wpc="http://schemas.microsoft.com/office/word/2010/wordprocessingCanvas" xmlns:mo="http://schemas.microsoft.com/office/mac/office/2008/main" xmlns:mc="http://schemas.openxmlformats.org/markup-compatibility/2006" xmlns:mv="urn:schemas-microsoft-com:mac:vml" xmlns:o="urn:schemas-microsoft-com:office:office" xmlns:r="http://schemas.openxmlformats.org/officeDocument/2006/relationships" xmlns:m="http://schemas.openxmlformats.org/officeDocument/2006/math" xmlns:v="urn:schemas-microsoft-com:vml" xmlns:wp14="http://schemas.microsoft.com/office/word/2010/wordprocessingDrawing" xmlns:wp="http://schemas.openxmlformats.org/drawingml/2006/wordprocessingDrawing" xmlns:w10="urn:schemas-microsoft-com:office:word" xmlns:w="http://schemas.openxmlformats.org/wordprocessingml/2006/main" xmlns:w14="http://schemas.microsoft.com/office/word/2010/wordml" xmlns:wpg="http://schemas.microsoft.com/office/word/2010/wordprocessingGroup" xmlns:wpi="http://schemas.microsoft.com/office/word/2010/wordprocessingInk" xmlns:wne="http://schemas.microsoft.com/office/word/2006/wordml" xmlns:wps="http://schemas.microsoft.com/office/word/2010/wordprocessingShape" mc:Ignorable="w14 wp14">
-  <w:docDefaults>
-    <w:rPrDefault>
-      <w:rPr>
-        <w:rFonts w:ascii="Times New Roman" w:eastAsia="Batang" w:hAnsi="Times New Roman" w:cs="Times New Roman"/>
-        <w:lang w:val="fr-FR" w:eastAsia="fr-FR" w:bidi="ar-SA"/>
-      </w:rPr>
-    </w:rPrDefault>
-    <w:pPrDefault/>
-  </w:docDefaults>
-  <w:latentStyles w:defLockedState="0" w:defUIPriority="0" w:defSemiHidden="1" w:defUnhideWhenUsed="1" w:defQFormat="0" w:count="276">
-    <w:lsdException w:name="Normal" w:semiHidden="0" w:unhideWhenUsed="0" w:qFormat="1"/>
-    <w:lsdException w:name="heading 1" w:semiHidden="0" w:unhideWhenUsed="0" w:qFormat="1"/>
-    <w:lsdException w:name="heading 2" w:qFormat="1"/>
-    <w:lsdException w:name="heading 3" w:qFormat="1"/>
-    <w:lsdException w:name="heading 4" w:qFormat="1"/>
-    <w:lsdException w:name="heading 5" w:qFormat="1"/>
-    <w:lsdException w:name="heading 6" w:qFormat="1"/>
-    <w:lsdException w:name="heading 7" w:qFormat="1"/>
-    <w:lsdException w:name="heading 8" w:qFormat="1"/>
-    <w:lsdException w:name="heading 9" w:qFormat="1"/>
-    <w:lsdException w:name="index 2" w:semiHidden="0" w:unhideWhenUsed="0"/>
-    <w:lsdException w:name="index 3" w:semiHidden="0" w:unhideWhenUsed="0"/>
-    <w:lsdException w:name="index 4" w:semiHidden="0" w:unhideWhenUsed="0"/>
-    <w:lsdException w:name="index 5" w:semiHidden="0" w:unhideWhenUsed="0"/>
-    <w:lsdException w:name="index 6" w:semiHidden="0" w:unhideWhenUsed="0"/>
-    <w:lsdException w:name="toc 1" w:uiPriority="39"/>
-    <w:lsdException w:name="toc 2" w:uiPriority="39"/>
-    <w:lsdException w:name="toc 3" w:uiPriority="39"/>
-    <w:lsdException w:name="caption" w:qFormat="1"/>
-    <w:lsdException w:name="List Number 2" w:semiHidden="0" w:unhideWhenUsed="0"/>
-    <w:lsdException w:name="List Number 5" w:semiHidden="0" w:unhideWhenUsed="0"/>
-    <w:lsdException w:name="Title" w:semiHidden="0" w:unhideWhenUsed="0" w:qFormat="1"/>
-    <w:lsdException w:name="Default Paragraph Font" w:uiPriority="1"/>
-    <w:lsdException w:name="Subtitle" w:semiHidden="0" w:unhideWhenUsed="0" w:qFormat="1"/>
-    <w:lsdException w:name="Body Text Indent 3" w:semiHidden="0" w:unhideWhenUsed="0"/>
-    <w:lsdException w:name="Block Text" w:semiHidden="0" w:unhideWhenUsed="0"/>
-    <w:lsdException w:name="Hyperlink" w:semiHidden="0" w:unhideWhenUsed="0"/>
-    <w:lsdException w:name="FollowedHyperlink" w:semiHidden="0" w:unhideWhenUsed="0"/>
-    <w:lsdException w:name="Strong" w:semiHidden="0" w:unhideWhenUsed="0" w:qFormat="1"/>
-    <w:lsdException w:name="Emphasis" w:semiHidden="0" w:unhideWhenUsed="0" w:qFormat="1"/>
-    <w:lsdException w:name="No List" w:uiPriority="99"/>
-    <w:lsdException w:name="Table Grid" w:semiHidden="0" w:unhideWhenUsed="0"/>
-    <w:lsdException w:name="Note Level 1" w:semiHidden="0" w:unhideWhenUsed="0"/>
-    <w:lsdException w:name="Note Level 2" w:semiHidden="0" w:unhideWhenUsed="0"/>
-    <w:lsdException w:name="Note Level 3" w:semiHidden="0" w:unhideWhenUsed="0"/>
-    <w:lsdException w:name="Note Level 4" w:semiHidden="0" w:unhideWhenUsed="0"/>
-    <w:lsdException w:name="Note Level 5" w:semiHidden="0" w:unhideWhenUsed="0"/>
-    <w:lsdException w:name="Note Level 6" w:semiHidden="0" w:unhideWhenUsed="0"/>
-    <w:lsdException w:name="Note Level 7" w:semiHidden="0" w:unhideWhenUsed="0"/>
-    <w:lsdException w:name="Note Level 8" w:semiHidden="0" w:unhideWhenUsed="0"/>
-    <w:lsdException w:name="Note Level 9" w:semiHidden="0" w:unhideWhenUsed="0"/>
-    <w:lsdException w:name="Placeholder Text" w:uiPriority="99"/>
-    <w:lsdException w:name="No Spacing" w:semiHidden="0" w:uiPriority="99" w:unhideWhenUsed="0" w:qFormat="1"/>
-    <w:lsdException w:name="Light Shading" w:semiHidden="0" w:uiPriority="99" w:unhideWhenUsed="0"/>
-    <w:lsdException w:name="Light List" w:semiHidden="0" w:uiPriority="99" w:unhideWhenUsed="0"/>
-    <w:lsdException w:name="Light Grid" w:semiHidden="0" w:uiPriority="99" w:unhideWhenUsed="0"/>
-    <w:lsdException w:name="Medium Shading 1" w:semiHidden="0" w:uiPriority="99" w:unhideWhenUsed="0"/>
-    <w:lsdException w:name="Medium Shading 2" w:semiHidden="0" w:uiPriority="99" w:unhideWhenUsed="0"/>
-    <w:lsdException w:name="Medium List 1" w:semiHidden="0" w:uiPriority="99" w:unhideWhenUsed="0"/>
-    <w:lsdException w:name="Medium List 2" w:semiHidden="0" w:uiPriority="99" w:unhideWhenUsed="0"/>
-    <w:lsdException w:name="Medium Grid 1" w:semiHidden="0" w:uiPriority="99" w:unhideWhenUsed="0"/>
-    <w:lsdException w:name="Medium Grid 2" w:semiHidden="0" w:uiPriority="1" w:unhideWhenUsed="0" w:qFormat="1"/>
-    <w:lsdException w:name="Medium Grid 3" w:semiHidden="0" w:uiPriority="60" w:unhideWhenUsed="0"/>
-    <w:lsdException w:name="Dark List" w:semiHidden="0" w:uiPriority="61" w:unhideWhenUsed="0"/>
-    <w:lsdException w:name="Colorful Shading" w:semiHidden="0" w:uiPriority="62" w:unhideWhenUsed="0"/>
-    <w:lsdException w:name="Colorful List" w:semiHidden="0" w:uiPriority="63" w:unhideWhenUsed="0"/>
-    <w:lsdException w:name="Colorful Grid" w:semiHidden="0" w:uiPriority="64" w:unhideWhenUsed="0"/>
-    <w:lsdException w:name="Light Shading Accent 1" w:semiHidden="0" w:uiPriority="65" w:unhideWhenUsed="0"/>
-    <w:lsdException w:name="Light List Accent 1" w:semiHidden="0" w:uiPriority="66" w:unhideWhenUsed="0"/>
-    <w:lsdException w:name="Light Grid Accent 1" w:semiHidden="0" w:uiPriority="67" w:unhideWhenUsed="0"/>
-    <w:lsdException w:name="Medium Shading 1 Accent 1" w:semiHidden="0" w:uiPriority="68" w:unhideWhenUsed="0"/>
-    <w:lsdException w:name="Medium Shading 2 Accent 1" w:semiHidden="0" w:uiPriority="69" w:unhideWhenUsed="0"/>
-    <w:lsdException w:name="Medium List 1 Accent 1" w:semiHidden="0" w:uiPriority="70" w:unhideWhenUsed="0"/>
-    <w:lsdException w:name="Revision" w:uiPriority="71" w:unhideWhenUsed="0"/>
-    <w:lsdException w:name="List Paragraph" w:semiHidden="0" w:uiPriority="72" w:unhideWhenUsed="0" w:qFormat="1"/>
-    <w:lsdException w:name="Quote" w:semiHidden="0" w:uiPriority="73" w:unhideWhenUsed="0" w:qFormat="1"/>
-    <w:lsdException w:name="Intense Quote" w:semiHidden="0" w:uiPriority="60" w:unhideWhenUsed="0" w:qFormat="1"/>
-    <w:lsdException w:name="Medium List 2 Accent 1" w:semiHidden="0" w:uiPriority="61" w:unhideWhenUsed="0"/>
-    <w:lsdException w:name="Medium Grid 1 Accent 1" w:semiHidden="0" w:uiPriority="62" w:unhideWhenUsed="0"/>
-    <w:lsdException w:name="Medium Grid 2 Accent 1" w:semiHidden="0" w:uiPriority="63" w:unhideWhenUsed="0"/>
-    <w:lsdException w:name="Medium Grid 3 Accent 1" w:semiHidden="0" w:uiPriority="64" w:unhideWhenUsed="0"/>
-    <w:lsdException w:name="Dark List Accent 1" w:semiHidden="0" w:uiPriority="65" w:unhideWhenUsed="0"/>
-    <w:lsdException w:name="Colorful Shading Accent 1" w:semiHidden="0" w:uiPriority="99" w:unhideWhenUsed="0"/>
-    <w:lsdException w:name="Colorful List Accent 1" w:semiHidden="0" w:uiPriority="34" w:unhideWhenUsed="0" w:qFormat="1"/>
-    <w:lsdException w:name="Colorful Grid Accent 1" w:semiHidden="0" w:uiPriority="29" w:unhideWhenUsed="0" w:qFormat="1"/>
-    <w:lsdException w:name="Light Shading Accent 2" w:semiHidden="0" w:uiPriority="30" w:unhideWhenUsed="0" w:qFormat="1"/>
-    <w:lsdException w:name="Light List Accent 2" w:semiHidden="0" w:uiPriority="66" w:unhideWhenUsed="0"/>
-    <w:lsdException w:name="Light Grid Accent 2" w:semiHidden="0" w:uiPriority="67" w:unhideWhenUsed="0"/>
-    <w:lsdException w:name="Medium Shading 1 Accent 2" w:semiHidden="0" w:uiPriority="68" w:unhideWhenUsed="0"/>
-    <w:lsdException w:name="Medium Shading 2 Accent 2" w:semiHidden="0" w:uiPriority="69" w:unhideWhenUsed="0"/>
-    <w:lsdException w:name="Medium List 1 Accent 2" w:semiHidden="0" w:uiPriority="70" w:unhideWhenUsed="0"/>
-    <w:lsdException w:name="Medium List 2 Accent 2" w:semiHidden="0" w:uiPriority="71" w:unhideWhenUsed="0"/>
-    <w:lsdException w:name="Medium Grid 1 Accent 2" w:semiHidden="0" w:uiPriority="72" w:unhideWhenUsed="0"/>
-    <w:lsdException w:name="Medium Grid 2 Accent 2" w:semiHidden="0" w:uiPriority="73" w:unhideWhenUsed="0"/>
-    <w:lsdException w:name="Medium Grid 3 Accent 2" w:semiHidden="0" w:uiPriority="60" w:unhideWhenUsed="0"/>
-    <w:lsdException w:name="Dark List Accent 2" w:semiHidden="0" w:uiPriority="61" w:unhideWhenUsed="0"/>
-    <w:lsdException w:name="Colorful Shading Accent 2" w:semiHidden="0" w:uiPriority="62" w:unhideWhenUsed="0"/>
-    <w:lsdException w:name="Colorful List Accent 2" w:semiHidden="0" w:uiPriority="63" w:unhideWhenUsed="0"/>
-    <w:lsdException w:name="Colorful Grid Accent 2" w:semiHidden="0" w:uiPriority="64" w:unhideWhenUsed="0"/>
-    <w:lsdException w:name="Light Shading Accent 3" w:semiHidden="0" w:uiPriority="65" w:unhideWhenUsed="0"/>
-    <w:lsdException w:name="Light List Accent 3" w:semiHidden="0" w:uiPriority="66" w:unhideWhenUsed="0"/>
-    <w:lsdException w:name="Light Grid Accent 3" w:semiHidden="0" w:uiPriority="67" w:unhideWhenUsed="0"/>
-    <w:lsdException w:name="Medium Shading 1 Accent 3" w:semiHidden="0" w:uiPriority="68" w:unhideWhenUsed="0"/>
-    <w:lsdException w:name="Medium Shading 2 Accent 3" w:semiHidden="0" w:uiPriority="69" w:unhideWhenUsed="0"/>
-    <w:lsdException w:name="Medium List 1 Accent 3" w:semiHidden="0" w:uiPriority="70" w:unhideWhenUsed="0"/>
-    <w:lsdException w:name="Medium List 2 Accent 3" w:semiHidden="0" w:uiPriority="71" w:unhideWhenUsed="0"/>
-    <w:lsdException w:name="Medium Grid 1 Accent 3" w:semiHidden="0" w:uiPriority="72" w:unhideWhenUsed="0"/>
-    <w:lsdException w:name="Medium Grid 2 Accent 3" w:semiHidden="0" w:uiPriority="73" w:unhideWhenUsed="0"/>
-    <w:lsdException w:name="Medium Grid 3 Accent 3" w:semiHidden="0" w:uiPriority="60" w:unhideWhenUsed="0"/>
-    <w:lsdException w:name="Dark List Accent 3" w:semiHidden="0" w:uiPriority="61" w:unhideWhenUsed="0"/>
-    <w:lsdException w:name="Colorful Shading Accent 3" w:semiHidden="0" w:uiPriority="62" w:unhideWhenUsed="0"/>
-    <w:lsdException w:name="Colorful List Accent 3" w:semiHidden="0" w:uiPriority="63" w:unhideWhenUsed="0"/>
-    <w:lsdException w:name="Colorful Grid Accent 3" w:semiHidden="0" w:uiPriority="64" w:unhideWhenUsed="0"/>
-    <w:lsdException w:name="Light Shading Accent 4" w:semiHidden="0" w:uiPriority="65" w:unhideWhenUsed="0"/>
-    <w:lsdException w:name="Light List Accent 4" w:semiHidden="0" w:uiPriority="66" w:unhideWhenUsed="0"/>
-    <w:lsdException w:name="Light Grid Accent 4" w:semiHidden="0" w:uiPriority="67" w:unhideWhenUsed="0"/>
-    <w:lsdException w:name="Medium Shading 1 Accent 4" w:semiHidden="0" w:uiPriority="68" w:unhideWhenUsed="0"/>
-    <w:lsdException w:name="Medium Shading 2 Accent 4" w:semiHidden="0" w:uiPriority="69" w:unhideWhenUsed="0"/>
-    <w:lsdException w:name="Medium List 1 Accent 4" w:semiHidden="0" w:uiPriority="70" w:unhideWhenUsed="0"/>
-    <w:lsdException w:name="Medium List 2 Accent 4" w:semiHidden="0" w:uiPriority="71" w:unhideWhenUsed="0"/>
-    <w:lsdException w:name="Medium Grid 1 Accent 4" w:semiHidden="0" w:uiPriority="72" w:unhideWhenUsed="0"/>
-    <w:lsdException w:name="Medium Grid 2 Accent 4" w:semiHidden="0" w:uiPriority="73" w:unhideWhenUsed="0"/>
-    <w:lsdException w:name="Medium Grid 3 Accent 4" w:semiHidden="0" w:uiPriority="60" w:unhideWhenUsed="0"/>
-    <w:lsdException w:name="Dark List Accent 4" w:semiHidden="0" w:uiPriority="61" w:unhideWhenUsed="0"/>
-    <w:lsdException w:name="Colorful Shading Accent 4" w:semiHidden="0" w:uiPriority="62" w:unhideWhenUsed="0"/>
-    <w:lsdException w:name="Colorful List Accent 4" w:semiHidden="0" w:uiPriority="63" w:unhideWhenUsed="0"/>
-    <w:lsdException w:name="Colorful Grid Accent 4" w:semiHidden="0" w:uiPriority="64" w:unhideWhenUsed="0"/>
-    <w:lsdException w:name="Light Shading Accent 5" w:semiHidden="0" w:uiPriority="65" w:unhideWhenUsed="0"/>
-    <w:lsdException w:name="Light List Accent 5" w:semiHidden="0" w:uiPriority="66" w:unhideWhenUsed="0"/>
-    <w:lsdException w:name="Light Grid Accent 5" w:semiHidden="0" w:uiPriority="67" w:unhideWhenUsed="0"/>
-    <w:lsdException w:name="Medium Shading 1 Accent 5" w:semiHidden="0" w:uiPriority="68" w:unhideWhenUsed="0"/>
-    <w:lsdException w:name="Medium Shading 2 Accent 5" w:semiHidden="0" w:uiPriority="69" w:unhideWhenUsed="0"/>
-    <w:lsdException w:name="Medium List 1 Accent 5" w:semiHidden="0" w:uiPriority="70" w:unhideWhenUsed="0"/>
-    <w:lsdException w:name="Medium List 2 Accent 5" w:semiHidden="0" w:uiPriority="71" w:unhideWhenUsed="0"/>
-    <w:lsdException w:name="Medium Grid 1 Accent 5" w:semiHidden="0" w:uiPriority="72" w:unhideWhenUsed="0"/>
-    <w:lsdException w:name="Medium Grid 2 Accent 5" w:semiHidden="0" w:uiPriority="73" w:unhideWhenUsed="0"/>
-    <w:lsdException w:name="Medium Grid 3 Accent 5" w:semiHidden="0" w:uiPriority="60" w:unhideWhenUsed="0"/>
-    <w:lsdException w:name="Dark List Accent 5" w:semiHidden="0" w:uiPriority="61" w:unhideWhenUsed="0"/>
-    <w:lsdException w:name="Colorful Shading Accent 5" w:semiHidden="0" w:uiPriority="62" w:unhideWhenUsed="0"/>
-    <w:lsdException w:name="Colorful List Accent 5" w:semiHidden="0" w:uiPriority="63" w:unhideWhenUsed="0"/>
-    <w:lsdException w:name="Colorful Grid Accent 5" w:semiHidden="0" w:uiPriority="64" w:unhideWhenUsed="0"/>
-    <w:lsdException w:name="Light Shading Accent 6" w:semiHidden="0" w:uiPriority="65" w:unhideWhenUsed="0"/>
-    <w:lsdException w:name="Light List Accent 6" w:semiHidden="0" w:uiPriority="66" w:unhideWhenUsed="0"/>
-    <w:lsdException w:name="Light Grid Accent 6" w:semiHidden="0" w:uiPriority="67" w:unhideWhenUsed="0"/>
-    <w:lsdException w:name="Medium Shading 1 Accent 6" w:semiHidden="0" w:uiPriority="68" w:unhideWhenUsed="0"/>
-    <w:lsdException w:name="Medium Shading 2 Accent 6" w:semiHidden="0" w:uiPriority="69" w:unhideWhenUsed="0"/>
-    <w:lsdException w:name="Medium List 1 Accent 6" w:semiHidden="0" w:uiPriority="70" w:unhideWhenUsed="0"/>
-    <w:lsdException w:name="Medium List 2 Accent 6" w:semiHidden="0" w:uiPriority="71" w:unhideWhenUsed="0"/>
-    <w:lsdException w:name="Medium Grid 1 Accent 6" w:semiHidden="0" w:uiPriority="72" w:unhideWhenUsed="0"/>
-    <w:lsdException w:name="Medium Grid 2 Accent 6" w:semiHidden="0" w:uiPriority="73" w:unhideWhenUsed="0"/>
-    <w:lsdException w:name="Medium Grid 3 Accent 6" w:semiHidden="0" w:uiPriority="60" w:unhideWhenUsed="0"/>
-    <w:lsdException w:name="Dark List Accent 6" w:semiHidden="0" w:uiPriority="61" w:unhideWhenUsed="0"/>
-    <w:lsdException w:name="Colorful Shading Accent 6" w:semiHidden="0" w:uiPriority="62" w:unhideWhenUsed="0"/>
-    <w:lsdException w:name="Colorful List Accent 6" w:semiHidden="0" w:uiPriority="63" w:unhideWhenUsed="0"/>
-    <w:lsdException w:name="Colorful Grid Accent 6" w:semiHidden="0" w:uiPriority="64" w:unhideWhenUsed="0"/>
-    <w:lsdException w:name="Subtle Emphasis" w:semiHidden="0" w:uiPriority="65" w:unhideWhenUsed="0" w:qFormat="1"/>
-    <w:lsdException w:name="Intense Emphasis" w:semiHidden="0" w:uiPriority="66" w:unhideWhenUsed="0" w:qFormat="1"/>
-    <w:lsdException w:name="Subtle Reference" w:semiHidden="0" w:uiPriority="67" w:unhideWhenUsed="0" w:qFormat="1"/>
-    <w:lsdException w:name="Intense Reference" w:semiHidden="0" w:uiPriority="68" w:unhideWhenUsed="0" w:qFormat="1"/>
-    <w:lsdException w:name="Book Title" w:semiHidden="0" w:uiPriority="69" w:unhideWhenUsed="0" w:qFormat="1"/>
-    <w:lsdException w:name="Bibliography" w:uiPriority="70"/>
-    <w:lsdException w:name="TOC Heading" w:uiPriority="71" w:qFormat="1"/>
-  </w:latentStyles>
-  <w:style w:type="paragraph" w:default="1" w:styleId="Normal">
-    <w:name w:val="Normal"/>
-    <w:aliases w:val="Data"/>
-    <w:qFormat/>
-    <w:rsid w:val="00986E3E"/>
-    <w:rPr>
-      <w:rFonts w:asciiTheme="minorHAnsi" w:eastAsiaTheme="minorEastAsia" w:hAnsiTheme="minorHAnsi" w:cstheme="minorBidi"/>
-      <w:sz w:val="24"/>
-      <w:szCs w:val="24"/>
-    </w:rPr>
-  </w:style>
-  <w:style w:type="paragraph" w:styleId="Titre1">
-    <w:name w:val="heading 1"/>
-    <w:basedOn w:val="Normal"/>
-    <w:next w:val="Normal"/>
-    <w:link w:val="Titre1Car"/>
-    <w:qFormat/>
-    <w:rsid w:val="00456F21"/>
-    <w:pPr>
-      <w:keepNext/>
-      <w:spacing w:before="240" w:after="60"/>
-      <w:outlineLvl w:val="0"/>
-    </w:pPr>
-    <w:rPr>
-      <w:rFonts w:ascii="Calibri" w:eastAsia="MS Gothic" w:hAnsi="Calibri"/>
-      <w:b/>
-      <w:bCs/>
-      <w:kern w:val="32"/>
-      <w:sz w:val="32"/>
-      <w:szCs w:val="32"/>
-    </w:rPr>
-  </w:style>
-  <w:style w:type="paragraph" w:styleId="Titre2">
-    <w:name w:val="heading 2"/>
-    <w:basedOn w:val="Normal"/>
-    <w:next w:val="Normal"/>
-    <w:link w:val="Titre2Car"/>
-    <w:unhideWhenUsed/>
-    <w:qFormat/>
-    <w:rsid w:val="00B44CC6"/>
-    <w:pPr>
-      <w:keepNext/>
-      <w:keepLines/>
-      <w:spacing w:before="200"/>
-      <w:outlineLvl w:val="1"/>
-    </w:pPr>
-    <w:rPr>
-      <w:rFonts w:asciiTheme="majorHAnsi" w:eastAsiaTheme="majorEastAsia" w:hAnsiTheme="majorHAnsi" w:cstheme="majorBidi"/>
-      <w:b/>
-      <w:bCs/>
-      <w:color w:val="5B9BD5" w:themeColor="accent1"/>
-      <w:sz w:val="26"/>
-      <w:szCs w:val="26"/>
-    </w:rPr>
-  </w:style>
-  <w:style w:type="paragraph" w:styleId="Titre3">
-    <w:name w:val="heading 3"/>
-    <w:basedOn w:val="Normal"/>
-    <w:next w:val="Normal"/>
-    <w:link w:val="Titre3Car"/>
-    <w:unhideWhenUsed/>
-    <w:qFormat/>
-    <w:rsid w:val="00D74363"/>
-    <w:pPr>
-      <w:keepNext/>
-      <w:keepLines/>
-      <w:spacing w:before="200"/>
-      <w:outlineLvl w:val="2"/>
-    </w:pPr>
-    <w:rPr>
-      <w:rFonts w:asciiTheme="majorHAnsi" w:eastAsiaTheme="majorEastAsia" w:hAnsiTheme="majorHAnsi" w:cstheme="majorBidi"/>
-      <w:b/>
-      <w:bCs/>
-      <w:color w:val="5B9BD5" w:themeColor="accent1"/>
-    </w:rPr>
-  </w:style>
-  <w:style w:type="character" w:default="1" w:styleId="Policepardfaut">
-    <w:name w:val="Default Paragraph Font"/>
-    <w:uiPriority w:val="1"/>
-    <w:semiHidden/>
-    <w:unhideWhenUsed/>
-  </w:style>
-  <w:style w:type="table" w:default="1" w:styleId="TableauNormal">
-    <w:name w:val="Normal Table"/>
-    <w:uiPriority w:val="99"/>
-    <w:semiHidden/>
-    <w:unhideWhenUsed/>
-    <w:tblPr>
-      <w:tblInd w:w="0" w:type="dxa"/>
-      <w:tblCellMar>
-        <w:top w:w="0" w:type="dxa"/>
-        <w:left w:w="108" w:type="dxa"/>
-        <w:bottom w:w="0" w:type="dxa"/>
-        <w:right w:w="108" w:type="dxa"/>
-      </w:tblCellMar>
-    </w:tblPr>
-  </w:style>
-  <w:style w:type="numbering" w:default="1" w:styleId="Aucuneliste">
-    <w:name w:val="No List"/>
-    <w:uiPriority w:val="99"/>
-    <w:semiHidden/>
-    <w:unhideWhenUsed/>
-  </w:style>
-  <w:style w:type="paragraph" w:customStyle="1" w:styleId="Header1">
-    <w:name w:val="Header 1"/>
-    <w:basedOn w:val="Normal"/>
-    <w:rsid w:val="001F387F"/>
-    <w:pPr>
-      <w:numPr>
-        <w:numId w:val="8"/>
-      </w:numPr>
-    </w:pPr>
-    <w:rPr>
-      <w:rFonts w:ascii="Century Gothic" w:hAnsi="Century Gothic"/>
-      <w:b/>
-      <w:sz w:val="28"/>
-    </w:rPr>
-  </w:style>
-  <w:style w:type="paragraph" w:customStyle="1" w:styleId="Header20">
-    <w:name w:val="Header 2"/>
-    <w:basedOn w:val="Header1"/>
-    <w:rsid w:val="001F387F"/>
-    <w:rPr>
-      <w:b w:val="0"/>
-    </w:rPr>
-  </w:style>
-  <w:style w:type="paragraph" w:customStyle="1" w:styleId="header2">
-    <w:name w:val="header 2"/>
-    <w:basedOn w:val="Header1"/>
-    <w:rsid w:val="001F387F"/>
-    <w:pPr>
-      <w:numPr>
-        <w:ilvl w:val="1"/>
-      </w:numPr>
-    </w:pPr>
-    <w:rPr>
-      <w:b w:val="0"/>
-    </w:rPr>
-  </w:style>
-  <w:style w:type="paragraph" w:customStyle="1" w:styleId="header3">
-    <w:name w:val="header 3"/>
-    <w:basedOn w:val="header2"/>
-    <w:rsid w:val="001F387F"/>
-    <w:pPr>
-      <w:numPr>
-        <w:ilvl w:val="2"/>
-      </w:numPr>
-    </w:pPr>
-    <w:rPr>
-      <w:sz w:val="24"/>
-    </w:rPr>
-  </w:style>
-  <w:style w:type="table" w:styleId="Grille">
-    <w:name w:val="Table Grid"/>
-    <w:basedOn w:val="TableauNormal"/>
-    <w:rsid w:val="00DD2C7C"/>
-    <w:pPr>
-      <w:ind w:left="567"/>
-    </w:pPr>
-    <w:tblPr>
-      <w:tblInd w:w="0" w:type="dxa"/>
-      <w:tblBorders>
-        <w:top w:val="single" w:sz="4" w:space="0" w:color="auto"/>
-        <w:left w:val="single" w:sz="4" w:space="0" w:color="auto"/>
-        <w:bottom w:val="single" w:sz="4" w:space="0" w:color="auto"/>
-        <w:right w:val="single" w:sz="4" w:space="0" w:color="auto"/>
-        <w:insideH w:val="single" w:sz="4" w:space="0" w:color="auto"/>
-        <w:insideV w:val="single" w:sz="4" w:space="0" w:color="auto"/>
-      </w:tblBorders>
-      <w:tblCellMar>
-        <w:top w:w="0" w:type="dxa"/>
-        <w:left w:w="108" w:type="dxa"/>
-        <w:bottom w:w="0" w:type="dxa"/>
-        <w:right w:w="108" w:type="dxa"/>
-      </w:tblCellMar>
-    </w:tblPr>
-  </w:style>
-  <w:style w:type="paragraph" w:customStyle="1" w:styleId="Grilleclaire-Accent31">
-    <w:name w:val="Grille claire - Accent 31"/>
-    <w:basedOn w:val="Normal"/>
-    <w:uiPriority w:val="34"/>
-    <w:qFormat/>
-    <w:rsid w:val="00A47C8D"/>
-    <w:pPr>
-      <w:ind w:left="720"/>
-      <w:contextualSpacing/>
-    </w:pPr>
-    <w:rPr>
-      <w:rFonts w:ascii="Cambria" w:eastAsia="MS Mincho" w:hAnsi="Cambria"/>
-    </w:rPr>
-  </w:style>
-  <w:style w:type="character" w:customStyle="1" w:styleId="Titre1Car">
-    <w:name w:val="Titre 1 Car"/>
-    <w:link w:val="Titre1"/>
-    <w:rsid w:val="00456F21"/>
-    <w:rPr>
-      <w:rFonts w:ascii="Calibri" w:eastAsia="MS Gothic" w:hAnsi="Calibri" w:cs="Times New Roman"/>
-      <w:b/>
-      <w:bCs/>
-      <w:kern w:val="32"/>
-      <w:sz w:val="32"/>
-      <w:szCs w:val="32"/>
-      <w:lang w:eastAsia="ko-KR"/>
-    </w:rPr>
-  </w:style>
-  <w:style w:type="table" w:styleId="Classique3">
-    <w:name w:val="Table Classic 3"/>
-    <w:basedOn w:val="TableauNormal"/>
-    <w:rsid w:val="00DC3535"/>
-    <w:pPr>
-      <w:ind w:left="567"/>
-    </w:pPr>
-    <w:rPr>
-      <w:color w:val="000080"/>
-    </w:rPr>
-    <w:tblPr>
-      <w:tblInd w:w="0" w:type="dxa"/>
-      <w:tblBorders>
-        <w:top w:val="single" w:sz="12" w:space="0" w:color="000000"/>
-        <w:left w:val="single" w:sz="12" w:space="0" w:color="000000"/>
-        <w:bottom w:val="single" w:sz="12" w:space="0" w:color="000000"/>
-        <w:right w:val="single" w:sz="12" w:space="0" w:color="000000"/>
-      </w:tblBorders>
-      <w:tblCellMar>
-        <w:top w:w="0" w:type="dxa"/>
-        <w:left w:w="108" w:type="dxa"/>
-        <w:bottom w:w="0" w:type="dxa"/>
-        <w:right w:w="108" w:type="dxa"/>
-      </w:tblCellMar>
-    </w:tblPr>
-    <w:tcPr>
-      <w:shd w:val="solid" w:color="C0C0C0" w:fill="FFFFFF"/>
-    </w:tcPr>
-    <w:tblStylePr w:type="firstRow">
-      <w:rPr>
-        <w:b/>
-        <w:bCs/>
-        <w:i/>
-        <w:iCs/>
-        <w:color w:val="FFFFFF"/>
-      </w:rPr>
-      <w:tblPr/>
-      <w:tcPr>
-        <w:tcBorders>
-          <w:bottom w:val="single" w:sz="6" w:space="0" w:color="000000"/>
-        </w:tcBorders>
-        <w:shd w:val="solid" w:color="000080" w:fill="FFFFFF"/>
-      </w:tcPr>
-    </w:tblStylePr>
-    <w:tblStylePr w:type="lastRow">
-      <w:rPr>
-        <w:color w:val="000080"/>
-      </w:rPr>
-      <w:tblPr/>
-      <w:tcPr>
-        <w:tcBorders>
-          <w:top w:val="single" w:sz="12" w:space="0" w:color="000000"/>
-        </w:tcBorders>
-        <w:shd w:val="solid" w:color="FFFFFF" w:fill="FFFFFF"/>
-      </w:tcPr>
-    </w:tblStylePr>
-    <w:tblStylePr w:type="firstCol">
-      <w:rPr>
-        <w:b/>
-        <w:bCs/>
-        <w:color w:val="000000"/>
-      </w:rPr>
-    </w:tblStylePr>
-  </w:style>
-  <w:style w:type="table" w:styleId="Colonnes1">
-    <w:name w:val="Table Columns 1"/>
-    <w:basedOn w:val="TableauNormal"/>
-    <w:rsid w:val="00DC3535"/>
-    <w:pPr>
-      <w:ind w:left="567"/>
-    </w:pPr>
-    <w:rPr>
-      <w:b/>
-      <w:bCs/>
-    </w:rPr>
-    <w:tblPr>
-      <w:tblStyleColBandSize w:val="1"/>
-      <w:tblInd w:w="0" w:type="dxa"/>
-      <w:tblBorders>
-        <w:top w:val="single" w:sz="12" w:space="0" w:color="000000"/>
-        <w:left w:val="single" w:sz="12" w:space="0" w:color="000000"/>
-        <w:bottom w:val="single" w:sz="12" w:space="0" w:color="000000"/>
-        <w:right w:val="single" w:sz="12" w:space="0" w:color="000000"/>
-      </w:tblBorders>
-      <w:tblCellMar>
-        <w:top w:w="0" w:type="dxa"/>
-        <w:left w:w="108" w:type="dxa"/>
-        <w:bottom w:w="0" w:type="dxa"/>
-        <w:right w:w="108" w:type="dxa"/>
-      </w:tblCellMar>
-    </w:tblPr>
-    <w:tcPr>
-      <w:shd w:val="pct25" w:color="000000" w:fill="FFFFFF"/>
-    </w:tcPr>
-    <w:tblStylePr w:type="firstRow">
-      <w:rPr>
-        <w:b w:val="0"/>
-        <w:bCs w:val="0"/>
-      </w:rPr>
-      <w:tblPr/>
-      <w:tcPr>
-        <w:tcBorders>
-          <w:bottom w:val="double" w:sz="6" w:space="0" w:color="000000"/>
-        </w:tcBorders>
-      </w:tcPr>
-    </w:tblStylePr>
-    <w:tblStylePr w:type="lastRow">
-      <w:rPr>
-        <w:b w:val="0"/>
-        <w:bCs w:val="0"/>
-      </w:rPr>
-    </w:tblStylePr>
-    <w:tblStylePr w:type="firstCol">
-      <w:rPr>
-        <w:b w:val="0"/>
-        <w:bCs w:val="0"/>
-      </w:rPr>
-    </w:tblStylePr>
-    <w:tblStylePr w:type="lastCol">
-      <w:rPr>
-        <w:b w:val="0"/>
-        <w:bCs w:val="0"/>
-      </w:rPr>
-    </w:tblStylePr>
-    <w:tblStylePr w:type="band2Vert">
-      <w:rPr>
-        <w:color w:val="auto"/>
-      </w:rPr>
-      <w:tblPr/>
-      <w:tcPr>
-        <w:shd w:val="pct25" w:color="FFFF00" w:fill="FFFFFF"/>
-      </w:tcPr>
-    </w:tblStylePr>
-    <w:tblStylePr w:type="neCell">
-      <w:rPr>
-        <w:b/>
-        <w:bCs/>
-      </w:rPr>
-    </w:tblStylePr>
-    <w:tblStylePr w:type="swCell">
-      <w:rPr>
-        <w:b/>
-        <w:bCs/>
-      </w:rPr>
-    </w:tblStylePr>
-  </w:style>
-  <w:style w:type="table" w:styleId="Classique4">
-    <w:name w:val="Table Classic 4"/>
-    <w:basedOn w:val="TableauNormal"/>
-    <w:rsid w:val="00814EDE"/>
-    <w:pPr>
-      <w:ind w:left="567"/>
-    </w:pPr>
-    <w:tblPr>
-      <w:tblInd w:w="0" w:type="dxa"/>
-      <w:tblBorders>
-        <w:top w:val="single" w:sz="12" w:space="0" w:color="000000"/>
-        <w:left w:val="single" w:sz="6" w:space="0" w:color="000000"/>
-        <w:bottom w:val="single" w:sz="12" w:space="0" w:color="000000"/>
-        <w:right w:val="single" w:sz="6" w:space="0" w:color="000000"/>
-      </w:tblBorders>
-      <w:tblCellMar>
-        <w:top w:w="0" w:type="dxa"/>
-        <w:left w:w="108" w:type="dxa"/>
-        <w:bottom w:w="0" w:type="dxa"/>
-        <w:right w:w="108" w:type="dxa"/>
-      </w:tblCellMar>
-    </w:tblPr>
-    <w:tcPr>
-      <w:shd w:val="clear" w:color="auto" w:fill="auto"/>
-    </w:tcPr>
-    <w:tblStylePr w:type="firstRow">
-      <w:rPr>
-        <w:b/>
-        <w:bCs/>
-        <w:i/>
-        <w:iCs/>
-        <w:color w:val="FFFFFF"/>
-      </w:rPr>
-      <w:tblPr/>
-      <w:tcPr>
-        <w:tcBorders>
-          <w:bottom w:val="single" w:sz="6" w:space="0" w:color="000000"/>
-        </w:tcBorders>
-        <w:shd w:val="pct50" w:color="000080" w:fill="FFFFFF"/>
-      </w:tcPr>
-    </w:tblStylePr>
-    <w:tblStylePr w:type="lastRow">
-      <w:rPr>
-        <w:color w:val="000080"/>
-      </w:rPr>
-      <w:tblPr/>
-      <w:tcPr>
-        <w:tcBorders>
-          <w:bottom w:val="single" w:sz="6" w:space="0" w:color="000000"/>
-        </w:tcBorders>
-        <w:shd w:val="pct50" w:color="000000" w:fill="FFFFFF"/>
-      </w:tcPr>
-    </w:tblStylePr>
-    <w:tblStylePr w:type="firstCol">
-      <w:rPr>
-        <w:b/>
-        <w:bCs/>
-      </w:rPr>
-    </w:tblStylePr>
-    <w:tblStylePr w:type="nwCell">
-      <w:rPr>
-        <w:b/>
-        <w:bCs/>
-      </w:rPr>
-    </w:tblStylePr>
-    <w:tblStylePr w:type="swCell">
-      <w:rPr>
-        <w:color w:val="000080"/>
-      </w:rPr>
-    </w:tblStylePr>
-  </w:style>
-  <w:style w:type="character" w:styleId="Textedelespacerserv">
-    <w:name w:val="Placeholder Text"/>
-    <w:basedOn w:val="Policepardfaut"/>
-    <w:uiPriority w:val="99"/>
-    <w:unhideWhenUsed/>
-    <w:rsid w:val="00771196"/>
-    <w:rPr>
-      <w:color w:val="808080"/>
-    </w:rPr>
-  </w:style>
-  <w:style w:type="table" w:styleId="Listeencolonnes2">
-    <w:name w:val="Table List 2"/>
-    <w:basedOn w:val="TableauNormal"/>
-    <w:rsid w:val="007B7AF7"/>
-    <w:pPr>
-      <w:ind w:left="567"/>
-    </w:pPr>
-    <w:tblPr>
-      <w:tblStyleRowBandSize w:val="2"/>
-      <w:tblInd w:w="0" w:type="dxa"/>
-      <w:tblBorders>
-        <w:bottom w:val="single" w:sz="12" w:space="0" w:color="808080"/>
-      </w:tblBorders>
-      <w:tblCellMar>
-        <w:top w:w="0" w:type="dxa"/>
-        <w:left w:w="108" w:type="dxa"/>
-        <w:bottom w:w="0" w:type="dxa"/>
-        <w:right w:w="108" w:type="dxa"/>
-      </w:tblCellMar>
-    </w:tblPr>
-    <w:tblStylePr w:type="firstRow">
-      <w:rPr>
-        <w:b/>
-        <w:bCs/>
-        <w:color w:val="FFFFFF"/>
-      </w:rPr>
-      <w:tblPr/>
-      <w:tcPr>
-        <w:tcBorders>
-          <w:bottom w:val="single" w:sz="6" w:space="0" w:color="000000"/>
-          <w:tl2br w:val="none" w:sz="0" w:space="0" w:color="auto"/>
-          <w:tr2bl w:val="none" w:sz="0" w:space="0" w:color="auto"/>
-        </w:tcBorders>
-        <w:shd w:val="pct75" w:color="008080" w:fill="008000"/>
-      </w:tcPr>
-    </w:tblStylePr>
-    <w:tblStylePr w:type="lastRow">
-      <w:tblPr/>
-      <w:tcPr>
-        <w:tcBorders>
-          <w:top w:val="single" w:sz="6" w:space="0" w:color="000000"/>
-          <w:tl2br w:val="none" w:sz="0" w:space="0" w:color="auto"/>
-          <w:tr2bl w:val="none" w:sz="0" w:space="0" w:color="auto"/>
-        </w:tcBorders>
-      </w:tcPr>
-    </w:tblStylePr>
-    <w:tblStylePr w:type="band1Horz">
-      <w:rPr>
-        <w:color w:val="auto"/>
-      </w:rPr>
-      <w:tblPr/>
-      <w:tcPr>
-        <w:tcBorders>
-          <w:tl2br w:val="none" w:sz="0" w:space="0" w:color="auto"/>
-          <w:tr2bl w:val="none" w:sz="0" w:space="0" w:color="auto"/>
-        </w:tcBorders>
-        <w:shd w:val="pct20" w:color="00FF00" w:fill="FFFFFF"/>
-      </w:tcPr>
-    </w:tblStylePr>
-    <w:tblStylePr w:type="band2Horz">
-      <w:rPr>
-        <w:color w:val="auto"/>
-      </w:rPr>
-      <w:tblPr/>
-      <w:tcPr>
-        <w:tcBorders>
-          <w:tl2br w:val="none" w:sz="0" w:space="0" w:color="auto"/>
-          <w:tr2bl w:val="none" w:sz="0" w:space="0" w:color="auto"/>
-        </w:tcBorders>
-      </w:tcPr>
-    </w:tblStylePr>
-    <w:tblStylePr w:type="swCell">
-      <w:rPr>
-        <w:b/>
-        <w:bCs/>
-      </w:rPr>
-      <w:tblPr/>
-      <w:tcPr>
-        <w:tcBorders>
-          <w:tl2br w:val="none" w:sz="0" w:space="0" w:color="auto"/>
-          <w:tr2bl w:val="none" w:sz="0" w:space="0" w:color="auto"/>
-        </w:tcBorders>
-      </w:tcPr>
-    </w:tblStylePr>
-  </w:style>
-  <w:style w:type="table" w:styleId="Listemoyenne1-Accent5">
-    <w:name w:val="Medium List 1 Accent 5"/>
-    <w:basedOn w:val="TableauNormal"/>
-    <w:uiPriority w:val="70"/>
-    <w:rsid w:val="007B7AF7"/>
-    <w:rPr>
-      <w:color w:val="000000" w:themeColor="text1"/>
-    </w:rPr>
-    <w:tblPr>
-      <w:tblStyleRowBandSize w:val="1"/>
-      <w:tblStyleColBandSize w:val="1"/>
-      <w:tblInd w:w="0" w:type="dxa"/>
-      <w:tblBorders>
-        <w:top w:val="single" w:sz="8" w:space="0" w:color="4472C4" w:themeColor="accent5"/>
-        <w:bottom w:val="single" w:sz="8" w:space="0" w:color="4472C4" w:themeColor="accent5"/>
-      </w:tblBorders>
-      <w:tblCellMar>
-        <w:top w:w="0" w:type="dxa"/>
-        <w:left w:w="108" w:type="dxa"/>
-        <w:bottom w:w="0" w:type="dxa"/>
-        <w:right w:w="108" w:type="dxa"/>
-      </w:tblCellMar>
-    </w:tblPr>
-    <w:tblStylePr w:type="firstRow">
-      <w:rPr>
-        <w:rFonts w:asciiTheme="majorHAnsi" w:eastAsiaTheme="majorEastAsia" w:hAnsiTheme="majorHAnsi" w:cstheme="majorBidi"/>
-      </w:rPr>
-      <w:tblPr/>
-      <w:tcPr>
-        <w:tcBorders>
-          <w:top w:val="nil"/>
-          <w:bottom w:val="single" w:sz="8" w:space="0" w:color="4472C4" w:themeColor="accent5"/>
-        </w:tcBorders>
-      </w:tcPr>
-    </w:tblStylePr>
-    <w:tblStylePr w:type="lastRow">
-      <w:rPr>
-        <w:b/>
-        <w:bCs/>
-        <w:color w:val="44546A" w:themeColor="text2"/>
-      </w:rPr>
-      <w:tblPr/>
-      <w:tcPr>
-        <w:tcBorders>
-          <w:top w:val="single" w:sz="8" w:space="0" w:color="4472C4" w:themeColor="accent5"/>
-          <w:bottom w:val="single" w:sz="8" w:space="0" w:color="4472C4" w:themeColor="accent5"/>
-        </w:tcBorders>
-      </w:tcPr>
-    </w:tblStylePr>
-    <w:tblStylePr w:type="firstCol">
-      <w:rPr>
-        <w:b/>
-        <w:bCs/>
-      </w:rPr>
-    </w:tblStylePr>
-    <w:tblStylePr w:type="lastCol">
-      <w:rPr>
-        <w:b/>
-        <w:bCs/>
-      </w:rPr>
-      <w:tblPr/>
-      <w:tcPr>
-        <w:tcBorders>
-          <w:top w:val="single" w:sz="8" w:space="0" w:color="4472C4" w:themeColor="accent5"/>
-          <w:bottom w:val="single" w:sz="8" w:space="0" w:color="4472C4" w:themeColor="accent5"/>
-        </w:tcBorders>
-      </w:tcPr>
-    </w:tblStylePr>
-    <w:tblStylePr w:type="band1Vert">
-      <w:tblPr/>
-      <w:tcPr>
-        <w:shd w:val="clear" w:color="auto" w:fill="D0DBF0" w:themeFill="accent5" w:themeFillTint="3F"/>
-      </w:tcPr>
-    </w:tblStylePr>
-    <w:tblStylePr w:type="band1Horz">
-      <w:tblPr/>
-      <w:tcPr>
-        <w:shd w:val="clear" w:color="auto" w:fill="D0DBF0" w:themeFill="accent5" w:themeFillTint="3F"/>
-      </w:tcPr>
-    </w:tblStylePr>
-  </w:style>
-  <w:style w:type="table" w:customStyle="1" w:styleId="ListTable1Light-Accent51">
-    <w:name w:val="List Table 1 Light - Accent 51"/>
-    <w:basedOn w:val="TableauNormal"/>
-    <w:uiPriority w:val="46"/>
-    <w:rsid w:val="001520C4"/>
-    <w:tblPr>
-      <w:tblStyleRowBandSize w:val="1"/>
-      <w:tblStyleColBandSize w:val="1"/>
-      <w:tblInd w:w="0" w:type="dxa"/>
-      <w:tblCellMar>
-        <w:top w:w="0" w:type="dxa"/>
-        <w:left w:w="108" w:type="dxa"/>
-        <w:bottom w:w="0" w:type="dxa"/>
-        <w:right w:w="108" w:type="dxa"/>
-      </w:tblCellMar>
-    </w:tblPr>
-    <w:tblStylePr w:type="firstRow">
-      <w:rPr>
-        <w:b/>
-        <w:bCs/>
-      </w:rPr>
-      <w:tblPr/>
-      <w:tcPr>
-        <w:tcBorders>
-          <w:bottom w:val="single" w:sz="4" w:space="0" w:color="8EAADB" w:themeColor="accent5" w:themeTint="99"/>
-        </w:tcBorders>
-      </w:tcPr>
-    </w:tblStylePr>
-    <w:tblStylePr w:type="lastRow">
-      <w:rPr>
-        <w:b/>
-        <w:bCs/>
-      </w:rPr>
-      <w:tblPr/>
-      <w:tcPr>
-        <w:tcBorders>
-          <w:top w:val="single" w:sz="4" w:space="0" w:color="8EAADB" w:themeColor="accent5" w:themeTint="99"/>
-        </w:tcBorders>
-      </w:tcPr>
-    </w:tblStylePr>
-    <w:tblStylePr w:type="firstCol">
-      <w:rPr>
-        <w:b/>
-        <w:bCs/>
-      </w:rPr>
-    </w:tblStylePr>
-    <w:tblStylePr w:type="lastCol">
-      <w:rPr>
-        <w:b/>
-        <w:bCs/>
-      </w:rPr>
-    </w:tblStylePr>
-    <w:tblStylePr w:type="band1Vert">
-      <w:tblPr/>
-      <w:tcPr>
-        <w:shd w:val="clear" w:color="auto" w:fill="D9E2F3" w:themeFill="accent5" w:themeFillTint="33"/>
-      </w:tcPr>
-    </w:tblStylePr>
-    <w:tblStylePr w:type="band1Horz">
-      <w:tblPr/>
-      <w:tcPr>
-        <w:shd w:val="clear" w:color="auto" w:fill="D9E2F3" w:themeFill="accent5" w:themeFillTint="33"/>
-      </w:tcPr>
-    </w:tblStylePr>
-  </w:style>
-  <w:style w:type="character" w:styleId="Marquedannotation">
-    <w:name w:val="annotation reference"/>
-    <w:basedOn w:val="Policepardfaut"/>
-    <w:rsid w:val="00B9740A"/>
-    <w:rPr>
-      <w:sz w:val="16"/>
-      <w:szCs w:val="16"/>
-    </w:rPr>
-  </w:style>
-  <w:style w:type="paragraph" w:styleId="Commentaire">
-    <w:name w:val="annotation text"/>
-    <w:basedOn w:val="Normal"/>
-    <w:link w:val="CommentaireCar"/>
-    <w:rsid w:val="00B9740A"/>
-    <w:rPr>
-      <w:sz w:val="20"/>
-      <w:szCs w:val="20"/>
-    </w:rPr>
-  </w:style>
-  <w:style w:type="character" w:customStyle="1" w:styleId="CommentaireCar">
-    <w:name w:val="Commentaire Car"/>
-    <w:basedOn w:val="Policepardfaut"/>
-    <w:link w:val="Commentaire"/>
-    <w:rsid w:val="00B9740A"/>
-    <w:rPr>
-      <w:lang w:eastAsia="ko-KR"/>
-    </w:rPr>
-  </w:style>
-  <w:style w:type="paragraph" w:styleId="Objetducommentaire">
-    <w:name w:val="annotation subject"/>
-    <w:basedOn w:val="Commentaire"/>
-    <w:next w:val="Commentaire"/>
-    <w:link w:val="ObjetducommentaireCar"/>
-    <w:rsid w:val="00B9740A"/>
-    <w:rPr>
-      <w:b/>
-      <w:bCs/>
-    </w:rPr>
-  </w:style>
-  <w:style w:type="character" w:customStyle="1" w:styleId="ObjetducommentaireCar">
-    <w:name w:val="Objet du commentaire Car"/>
-    <w:basedOn w:val="CommentaireCar"/>
-    <w:link w:val="Objetducommentaire"/>
-    <w:rsid w:val="00B9740A"/>
-    <w:rPr>
-      <w:b/>
-      <w:bCs/>
-      <w:lang w:eastAsia="ko-KR"/>
-    </w:rPr>
-  </w:style>
-  <w:style w:type="paragraph" w:styleId="Textedebulles">
-    <w:name w:val="Balloon Text"/>
-    <w:basedOn w:val="Normal"/>
-    <w:link w:val="TextedebullesCar"/>
-    <w:rsid w:val="00B9740A"/>
-    <w:rPr>
-      <w:rFonts w:ascii="Segoe UI" w:hAnsi="Segoe UI" w:cs="Segoe UI"/>
-      <w:sz w:val="18"/>
-      <w:szCs w:val="18"/>
-    </w:rPr>
-  </w:style>
-  <w:style w:type="character" w:customStyle="1" w:styleId="TextedebullesCar">
-    <w:name w:val="Texte de bulles Car"/>
-    <w:basedOn w:val="Policepardfaut"/>
-    <w:link w:val="Textedebulles"/>
-    <w:rsid w:val="00B9740A"/>
-    <w:rPr>
-      <w:rFonts w:ascii="Segoe UI" w:hAnsi="Segoe UI" w:cs="Segoe UI"/>
-      <w:sz w:val="18"/>
-      <w:szCs w:val="18"/>
-      <w:lang w:eastAsia="ko-KR"/>
-    </w:rPr>
-  </w:style>
-  <w:style w:type="paragraph" w:styleId="Paragraphedeliste">
-    <w:name w:val="List Paragraph"/>
-    <w:basedOn w:val="Normal"/>
-    <w:uiPriority w:val="72"/>
-    <w:qFormat/>
-    <w:rsid w:val="00B73274"/>
-    <w:pPr>
-      <w:ind w:left="720"/>
-      <w:contextualSpacing/>
-    </w:pPr>
-  </w:style>
-  <w:style w:type="character" w:customStyle="1" w:styleId="Titre2Car">
-    <w:name w:val="Titre 2 Car"/>
-    <w:basedOn w:val="Policepardfaut"/>
-    <w:link w:val="Titre2"/>
-    <w:rsid w:val="00B44CC6"/>
-    <w:rPr>
-      <w:rFonts w:asciiTheme="majorHAnsi" w:eastAsiaTheme="majorEastAsia" w:hAnsiTheme="majorHAnsi" w:cstheme="majorBidi"/>
-      <w:b/>
-      <w:bCs/>
-      <w:color w:val="5B9BD5" w:themeColor="accent1"/>
-      <w:sz w:val="26"/>
-      <w:szCs w:val="26"/>
-      <w:lang w:eastAsia="ko-KR"/>
-    </w:rPr>
-  </w:style>
-  <w:style w:type="paragraph" w:styleId="TM1">
-    <w:name w:val="toc 1"/>
-    <w:basedOn w:val="Normal"/>
-    <w:next w:val="Normal"/>
-    <w:autoRedefine/>
-    <w:uiPriority w:val="39"/>
-    <w:rsid w:val="002C50B0"/>
-    <w:pPr>
-      <w:tabs>
-        <w:tab w:val="right" w:leader="dot" w:pos="8630"/>
-      </w:tabs>
-      <w:jc w:val="center"/>
-    </w:pPr>
-  </w:style>
-  <w:style w:type="paragraph" w:styleId="TM2">
-    <w:name w:val="toc 2"/>
-    <w:basedOn w:val="Normal"/>
-    <w:next w:val="Normal"/>
-    <w:autoRedefine/>
-    <w:uiPriority w:val="39"/>
-    <w:rsid w:val="00784329"/>
-    <w:pPr>
-      <w:ind w:left="240"/>
-    </w:pPr>
-  </w:style>
-  <w:style w:type="paragraph" w:styleId="TM3">
-    <w:name w:val="toc 3"/>
-    <w:basedOn w:val="Normal"/>
-    <w:next w:val="Normal"/>
-    <w:autoRedefine/>
-    <w:uiPriority w:val="39"/>
-    <w:rsid w:val="00784329"/>
-    <w:pPr>
-      <w:ind w:left="480"/>
-    </w:pPr>
-  </w:style>
-  <w:style w:type="paragraph" w:styleId="TM4">
-    <w:name w:val="toc 4"/>
-    <w:basedOn w:val="Normal"/>
-    <w:next w:val="Normal"/>
-    <w:autoRedefine/>
-    <w:rsid w:val="00784329"/>
-    <w:pPr>
-      <w:ind w:left="720"/>
-    </w:pPr>
-  </w:style>
-  <w:style w:type="paragraph" w:styleId="TM5">
-    <w:name w:val="toc 5"/>
-    <w:basedOn w:val="Normal"/>
-    <w:next w:val="Normal"/>
-    <w:autoRedefine/>
-    <w:rsid w:val="00784329"/>
-    <w:pPr>
-      <w:ind w:left="960"/>
-    </w:pPr>
-  </w:style>
-  <w:style w:type="paragraph" w:styleId="TM6">
-    <w:name w:val="toc 6"/>
-    <w:basedOn w:val="Normal"/>
-    <w:next w:val="Normal"/>
-    <w:autoRedefine/>
-    <w:rsid w:val="00784329"/>
-    <w:pPr>
-      <w:ind w:left="1200"/>
-    </w:pPr>
-  </w:style>
-  <w:style w:type="paragraph" w:styleId="TM7">
-    <w:name w:val="toc 7"/>
-    <w:basedOn w:val="Normal"/>
-    <w:next w:val="Normal"/>
-    <w:autoRedefine/>
-    <w:rsid w:val="00784329"/>
-    <w:pPr>
-      <w:ind w:left="1440"/>
-    </w:pPr>
-  </w:style>
-  <w:style w:type="paragraph" w:styleId="TM8">
-    <w:name w:val="toc 8"/>
-    <w:basedOn w:val="Normal"/>
-    <w:next w:val="Normal"/>
-    <w:autoRedefine/>
-    <w:rsid w:val="00784329"/>
-    <w:pPr>
-      <w:ind w:left="1680"/>
-    </w:pPr>
-  </w:style>
-  <w:style w:type="paragraph" w:styleId="TM9">
-    <w:name w:val="toc 9"/>
-    <w:basedOn w:val="Normal"/>
-    <w:next w:val="Normal"/>
-    <w:autoRedefine/>
-    <w:rsid w:val="00784329"/>
-    <w:pPr>
-      <w:ind w:left="1920"/>
-    </w:pPr>
-  </w:style>
-  <w:style w:type="character" w:customStyle="1" w:styleId="Titre3Car">
-    <w:name w:val="Titre 3 Car"/>
-    <w:basedOn w:val="Policepardfaut"/>
-    <w:link w:val="Titre3"/>
-    <w:rsid w:val="00D74363"/>
-    <w:rPr>
-      <w:rFonts w:asciiTheme="majorHAnsi" w:eastAsiaTheme="majorEastAsia" w:hAnsiTheme="majorHAnsi" w:cstheme="majorBidi"/>
-      <w:b/>
-      <w:bCs/>
-      <w:color w:val="5B9BD5" w:themeColor="accent1"/>
-      <w:sz w:val="24"/>
-      <w:szCs w:val="24"/>
-    </w:rPr>
-  </w:style>
-  <w:style w:type="paragraph" w:styleId="Notedebasdepage">
-    <w:name w:val="footnote text"/>
-    <w:basedOn w:val="Normal"/>
-    <w:link w:val="NotedebasdepageCar"/>
-    <w:semiHidden/>
-    <w:unhideWhenUsed/>
-    <w:rsid w:val="00494505"/>
-    <w:rPr>
-      <w:sz w:val="20"/>
-      <w:szCs w:val="20"/>
-    </w:rPr>
-  </w:style>
-  <w:style w:type="character" w:customStyle="1" w:styleId="NotedebasdepageCar">
-    <w:name w:val="Note de bas de page Car"/>
-    <w:basedOn w:val="Policepardfaut"/>
-    <w:link w:val="Notedebasdepage"/>
-    <w:semiHidden/>
-    <w:rsid w:val="00494505"/>
-    <w:rPr>
-      <w:rFonts w:asciiTheme="minorHAnsi" w:eastAsiaTheme="minorEastAsia" w:hAnsiTheme="minorHAnsi" w:cstheme="minorBidi"/>
-    </w:rPr>
-  </w:style>
-  <w:style w:type="character" w:styleId="Marquenotebasdepage">
+  <w:style w:type="character" w:styleId="Appelnotedebasdep">
     <w:name w:val="footnote reference"/>
     <w:basedOn w:val="Policepardfaut"/>
     <w:semiHidden/>
@@ -15542,7 +14580,7 @@
   <a:extraClrSchemeLst/>
   <a:extLst>
     <a:ext uri="{05A4C25C-085E-4340-85A3-A5531E510DB2}">
-      <thm15:themeFamily xmlns:thm15="http://schemas.microsoft.com/office/thememl/2012/main" xmlns="" name="Office Theme" id="{62F939B6-93AF-4DB8-9C6B-D6C7DFDC589F}" vid="{4A3C46E8-61CC-4603-A589-7422A47A8E4A}"/>
+      <thm15:themeFamily xmlns:thm15="http://schemas.microsoft.com/office/thememl/2012/main" name="Office Theme" id="{62F939B6-93AF-4DB8-9C6B-D6C7DFDC589F}" vid="{4A3C46E8-61CC-4603-A589-7422A47A8E4A}"/>
     </a:ext>
   </a:extLst>
 </a:theme>
@@ -15553,7 +14591,7 @@
 </file>
 
 <file path=customXml/itemProps1.xml><?xml version="1.0" encoding="utf-8"?>
-<ds:datastoreItem xmlns:ds="http://schemas.openxmlformats.org/officeDocument/2006/customXml" ds:itemID="{DBFB114D-5D6A-1A4A-B8DA-89408BE816DA}">
+<ds:datastoreItem xmlns:ds="http://schemas.openxmlformats.org/officeDocument/2006/customXml" ds:itemID="{B1BBB825-E52C-4147-890A-02B18CDC1DA7}">
   <ds:schemaRefs>
     <ds:schemaRef ds:uri="http://schemas.openxmlformats.org/officeDocument/2006/bibliography"/>
   </ds:schemaRefs>

</xml_diff>